<commit_message>
Stream to rows diagrams update
</commit_message>
<xml_diff>
--- a/diplomski.docx
+++ b/diplomski.docx
@@ -16101,16 +16101,8 @@
         <w:rPr>
           <w:lang w:val="sr-Cyrl-RS"/>
         </w:rPr>
-        <w:t xml:space="preserve"> проблем са „софтверским уским </w:t>
-      </w:r>
-      <w:proofErr w:type="gramStart"/>
-      <w:r>
-        <w:rPr>
-          <w:lang w:val="sr-Cyrl-RS"/>
-        </w:rPr>
-        <w:t>грлом“</w:t>
-      </w:r>
-      <w:proofErr w:type="gramEnd"/>
+        <w:t xml:space="preserve"> проблем са „софтверским уским грлом“</w:t>
+      </w:r>
       <w:r>
         <w:rPr>
           <w:lang w:val="sr-Cyrl-RS"/>
@@ -18979,7 +18971,6 @@
         </w:rPr>
         <w:t xml:space="preserve">) </w:t>
       </w:r>
-      <w:proofErr w:type="gramStart"/>
       <w:r>
         <w:rPr>
           <w:rFonts w:eastAsia="Times New Roman" w:cs="Times New Roman"/>
@@ -18995,17 +18986,7 @@
           <w:vertAlign w:val="superscript"/>
           <w:lang w:eastAsia="en-GB"/>
         </w:rPr>
-        <w:t>[</w:t>
-      </w:r>
-      <w:proofErr w:type="gramEnd"/>
-      <w:r>
-        <w:rPr>
-          <w:rFonts w:eastAsia="Times New Roman" w:cs="Times New Roman"/>
-          <w:szCs w:val="24"/>
-          <w:vertAlign w:val="superscript"/>
-          <w:lang w:eastAsia="en-GB"/>
-        </w:rPr>
-        <w:t>8]</w:t>
+        <w:t>[8]</w:t>
       </w:r>
       <w:r>
         <w:rPr>
@@ -19127,25 +19108,7 @@
           <w:szCs w:val="24"/>
           <w:lang w:val="en-GB" w:eastAsia="en-GB"/>
         </w:rPr>
-        <w:t xml:space="preserve">equals ABC by storing in the first column of the PROM the </w:t>
-      </w:r>
-      <w:proofErr w:type="gramStart"/>
-      <w:r>
-        <w:rPr>
-          <w:rFonts w:eastAsia="Times New Roman" w:cs="Times New Roman"/>
-          <w:szCs w:val="24"/>
-          <w:lang w:val="en-GB" w:eastAsia="en-GB"/>
-        </w:rPr>
-        <w:t>eight bit</w:t>
-      </w:r>
-      <w:proofErr w:type="gramEnd"/>
-      <w:r>
-        <w:rPr>
-          <w:rFonts w:eastAsia="Times New Roman" w:cs="Times New Roman"/>
-          <w:szCs w:val="24"/>
-          <w:lang w:val="en-GB" w:eastAsia="en-GB"/>
-        </w:rPr>
-        <w:t xml:space="preserve"> word, </w:t>
+        <w:t xml:space="preserve">equals ABC by storing in the first column of the PROM the eight bit word, </w:t>
       </w:r>
     </w:p>
     <w:p>
@@ -19240,25 +19203,7 @@
           <w:szCs w:val="24"/>
           <w:lang w:val="en-GB" w:eastAsia="en-GB"/>
         </w:rPr>
-        <w:t xml:space="preserve">In fact, this is a more efficient architecture since most of the logic </w:t>
-      </w:r>
-      <w:proofErr w:type="gramStart"/>
-      <w:r>
-        <w:rPr>
-          <w:rFonts w:eastAsia="Times New Roman" w:cs="Times New Roman"/>
-          <w:szCs w:val="24"/>
-          <w:lang w:val="en-GB" w:eastAsia="en-GB"/>
-        </w:rPr>
-        <w:t>functions</w:t>
-      </w:r>
-      <w:proofErr w:type="gramEnd"/>
-      <w:r>
-        <w:rPr>
-          <w:rFonts w:eastAsia="Times New Roman" w:cs="Times New Roman"/>
-          <w:szCs w:val="24"/>
-          <w:lang w:val="en-GB" w:eastAsia="en-GB"/>
-        </w:rPr>
-        <w:t xml:space="preserve"> we are interested in have a limited number of products and terms. </w:t>
+        <w:t xml:space="preserve">In fact, this is a more efficient architecture since most of the logic functions we are interested in have a limited number of products and terms. </w:t>
       </w:r>
     </w:p>
     <w:p>
@@ -20106,23 +20051,13 @@
           <w:lang w:val="en-GB" w:eastAsia="en-GB"/>
         </w:rPr>
       </w:pPr>
-      <w:proofErr w:type="gramStart"/>
       <w:r>
         <w:rPr>
           <w:rFonts w:eastAsia="Times New Roman" w:cs="Times New Roman"/>
           <w:szCs w:val="24"/>
           <w:lang w:val="en-GB" w:eastAsia="en-GB"/>
         </w:rPr>
-        <w:t>So</w:t>
-      </w:r>
-      <w:proofErr w:type="gramEnd"/>
-      <w:r>
-        <w:rPr>
-          <w:rFonts w:eastAsia="Times New Roman" w:cs="Times New Roman"/>
-          <w:szCs w:val="24"/>
-          <w:lang w:val="en-GB" w:eastAsia="en-GB"/>
-        </w:rPr>
-        <w:t xml:space="preserve"> FPGAs are simpler in concept than other PLDs. </w:t>
+        <w:t xml:space="preserve">So FPGAs are simpler in concept than other PLDs. </w:t>
       </w:r>
     </w:p>
     <w:p>
@@ -20369,25 +20304,7 @@
           <w:szCs w:val="24"/>
           <w:lang w:val="en-GB" w:eastAsia="en-GB"/>
         </w:rPr>
-        <w:t xml:space="preserve">ASSP is marketed to multiple customers just as a </w:t>
-      </w:r>
-      <w:proofErr w:type="gramStart"/>
-      <w:r>
-        <w:rPr>
-          <w:rFonts w:eastAsia="Times New Roman" w:cs="Times New Roman"/>
-          <w:szCs w:val="24"/>
-          <w:lang w:val="en-GB" w:eastAsia="en-GB"/>
-        </w:rPr>
-        <w:t>general purpose</w:t>
-      </w:r>
-      <w:proofErr w:type="gramEnd"/>
-      <w:r>
-        <w:rPr>
-          <w:rFonts w:eastAsia="Times New Roman" w:cs="Times New Roman"/>
-          <w:szCs w:val="24"/>
-          <w:lang w:val="en-GB" w:eastAsia="en-GB"/>
-        </w:rPr>
-        <w:t xml:space="preserve"> product </w:t>
+        <w:t xml:space="preserve">ASSP is marketed to multiple customers just as a general purpose product </w:t>
       </w:r>
     </w:p>
     <w:p>
@@ -21896,7 +21813,6 @@
         <w:t>или низови „</w:t>
       </w:r>
       <w:proofErr w:type="spellStart"/>
-      <w:proofErr w:type="gramStart"/>
       <w:r>
         <w:rPr>
           <w:lang w:val="sr-Cyrl-RS"/>
@@ -21919,7 +21835,6 @@
         </w:rPr>
         <w:t>програмабилних</w:t>
       </w:r>
-      <w:proofErr w:type="gramEnd"/>
       <w:r>
         <w:rPr>
           <w:lang w:val="sr-Cyrl-RS"/>
@@ -21962,21 +21877,7 @@
           <w:b/>
         </w:rPr>
         <w:lastRenderedPageBreak/>
-        <w:t xml:space="preserve">Field Programmable Gate Arrays (FPGAs) are semiconductor devices that are based around a matrix of configurable logic blocks (CLBs) connected via programmable interconnects. FPGAs can be reprogrammed to desired application or functionality requirements after </w:t>
-      </w:r>
-      <w:proofErr w:type="gramStart"/>
-      <w:r>
-        <w:rPr>
-          <w:b/>
-        </w:rPr>
-        <w:t>manufacturing[</w:t>
-      </w:r>
-      <w:proofErr w:type="gramEnd"/>
-      <w:r>
-        <w:rPr>
-          <w:b/>
-        </w:rPr>
-        <w:t xml:space="preserve">https://www.xilinx.com/products/silicon-devices/fpga/what-is-an-fpga.html – </w:t>
+        <w:t xml:space="preserve">Field Programmable Gate Arrays (FPGAs) are semiconductor devices that are based around a matrix of configurable logic blocks (CLBs) connected via programmable interconnects. FPGAs can be reprogrammed to desired application or functionality requirements after manufacturing[https://www.xilinx.com/products/silicon-devices/fpga/what-is-an-fpga.html – </w:t>
       </w:r>
       <w:proofErr w:type="spellStart"/>
       <w:r>
@@ -23613,7 +23514,6 @@
         <w:t xml:space="preserve">) </w:t>
       </w:r>
       <w:proofErr w:type="spellStart"/>
-      <w:proofErr w:type="gramStart"/>
       <w:r>
         <w:rPr>
           <w:lang w:val="sr-Cyrl-RS"/>
@@ -23627,7 +23527,6 @@
         <w:t>пиксел</w:t>
       </w:r>
       <w:proofErr w:type="spellEnd"/>
-      <w:proofErr w:type="gramEnd"/>
       <w:r>
         <w:rPr>
           <w:lang w:val="sr-Cyrl-RS"/>
@@ -24892,6 +24791,20 @@
     </w:p>
     <w:p>
       <w:pPr>
+        <w:jc w:val="left"/>
+        <w:rPr>
+          <w:lang w:val="sr-Cyrl-RS"/>
+        </w:rPr>
+      </w:pPr>
+      <w:r>
+        <w:rPr>
+          <w:lang w:val="sr-Cyrl-RS"/>
+        </w:rPr>
+        <w:br w:type="page"/>
+      </w:r>
+    </w:p>
+    <w:p>
+      <w:pPr>
         <w:rPr>
           <w:lang w:val="sr-Cyrl-RS"/>
         </w:rPr>
@@ -24901,24 +24814,16 @@
       <w:pPr>
         <w:pStyle w:val="Heading2"/>
         <w:rPr>
+          <w:lang w:val="sr-Cyrl-RS"/>
+        </w:rPr>
+      </w:pPr>
+      <w:r>
+        <w:rPr>
           <w:rStyle w:val="jlqj4b"/>
           <w:lang w:val="sr-Cyrl-RS"/>
         </w:rPr>
-      </w:pPr>
-      <w:r>
-        <w:rPr>
-          <w:rStyle w:val="jlqj4b"/>
-          <w:lang w:val="sr-Cyrl-RS"/>
-        </w:rPr>
         <w:t>Протокол за комуникацију међу модулима у дизајну</w:t>
       </w:r>
-    </w:p>
-    <w:p>
-      <w:pPr>
-        <w:rPr>
-          <w:lang w:val="sr-Cyrl-RS"/>
-        </w:rPr>
-      </w:pPr>
     </w:p>
     <w:p>
       <w:pPr>
@@ -24989,7 +24894,6 @@
         <w:rPr>
           <w:noProof/>
         </w:rPr>
-        <w:lastRenderedPageBreak/>
         <w:drawing>
           <wp:inline distT="0" distB="0" distL="0" distR="0" wp14:anchorId="608FAE20" wp14:editId="1E15C7E1">
             <wp:extent cx="5318760" cy="1626149"/>
@@ -25934,6 +25838,7 @@
           <w:rStyle w:val="jlqj4b"/>
           <w:lang w:val="sr-Cyrl-RS"/>
         </w:rPr>
+        <w:lastRenderedPageBreak/>
         <w:t>П</w:t>
       </w:r>
       <w:r>
@@ -25955,12 +25860,353 @@
         <w:t>модул</w:t>
       </w:r>
     </w:p>
-    <w:p/>
+    <w:p>
+      <w:pPr>
+        <w:ind w:firstLine="576"/>
+        <w:rPr>
+          <w:lang w:val="sr-Cyrl-RS"/>
+        </w:rPr>
+      </w:pPr>
+      <w:r>
+        <w:rPr>
+          <w:lang w:val="sr-Cyrl-RS"/>
+        </w:rPr>
+        <w:t>Модул ради накупљање (</w:t>
+      </w:r>
+      <w:proofErr w:type="spellStart"/>
+      <w:r>
+        <w:rPr>
+          <w:i/>
+          <w:iCs/>
+          <w:lang w:val="sr-Cyrl-RS"/>
+        </w:rPr>
+        <w:t>енг</w:t>
+      </w:r>
+      <w:proofErr w:type="spellEnd"/>
+      <w:r>
+        <w:rPr>
+          <w:i/>
+          <w:iCs/>
+          <w:lang w:val="sr-Cyrl-RS"/>
+        </w:rPr>
+        <w:t xml:space="preserve">. </w:t>
+      </w:r>
+      <w:r>
+        <w:rPr>
+          <w:i/>
+          <w:iCs/>
+          <w:lang w:val="sr-Latn-RS"/>
+        </w:rPr>
+        <w:t>buffering</w:t>
+      </w:r>
+      <w:r>
+        <w:rPr>
+          <w:lang w:val="sr-Latn-RS"/>
+        </w:rPr>
+        <w:t xml:space="preserve">) </w:t>
+      </w:r>
+      <w:r>
+        <w:rPr>
+          <w:lang w:val="sr-Cyrl-RS"/>
+        </w:rPr>
+        <w:t>података</w:t>
+      </w:r>
+      <w:r>
+        <w:rPr>
+          <w:lang w:val="sr-Cyrl-RS"/>
+        </w:rPr>
+        <w:t xml:space="preserve">, како би ток прилагодио следећем степену, што је у овом случају </w:t>
+      </w:r>
+      <w:proofErr w:type="spellStart"/>
+      <w:r>
+        <w:rPr>
+          <w:lang w:val="sr-Cyrl-RS"/>
+        </w:rPr>
+        <w:t>билинеарни</w:t>
+      </w:r>
+      <w:proofErr w:type="spellEnd"/>
+      <w:r>
+        <w:rPr>
+          <w:lang w:val="sr-Cyrl-RS"/>
+        </w:rPr>
+        <w:t xml:space="preserve"> вертикални филтар, који ради уздужну </w:t>
+      </w:r>
+      <w:proofErr w:type="spellStart"/>
+      <w:r>
+        <w:rPr>
+          <w:lang w:val="sr-Cyrl-RS"/>
+        </w:rPr>
+        <w:t>промјену</w:t>
+      </w:r>
+      <w:proofErr w:type="spellEnd"/>
+      <w:r>
+        <w:rPr>
+          <w:lang w:val="sr-Cyrl-RS"/>
+        </w:rPr>
+        <w:t xml:space="preserve"> димензије слике. Од </w:t>
+      </w:r>
+      <w:proofErr w:type="spellStart"/>
+      <w:r>
+        <w:rPr>
+          <w:lang w:val="sr-Cyrl-RS"/>
+        </w:rPr>
+        <w:t>прилагодног</w:t>
+      </w:r>
+      <w:proofErr w:type="spellEnd"/>
+      <w:r>
+        <w:rPr>
+          <w:lang w:val="sr-Cyrl-RS"/>
+        </w:rPr>
+        <w:t xml:space="preserve"> степена се </w:t>
+      </w:r>
+      <w:proofErr w:type="spellStart"/>
+      <w:r>
+        <w:rPr>
+          <w:lang w:val="sr-Cyrl-RS"/>
+        </w:rPr>
+        <w:t>затијева</w:t>
+      </w:r>
+      <w:proofErr w:type="spellEnd"/>
+      <w:r>
+        <w:rPr>
+          <w:lang w:val="sr-Cyrl-RS"/>
+        </w:rPr>
+        <w:t xml:space="preserve"> да наредни степен </w:t>
+      </w:r>
+      <w:proofErr w:type="spellStart"/>
+      <w:r>
+        <w:rPr>
+          <w:lang w:val="sr-Cyrl-RS"/>
+        </w:rPr>
+        <w:t>снабдијева</w:t>
+      </w:r>
+      <w:proofErr w:type="spellEnd"/>
+      <w:r>
+        <w:rPr>
+          <w:lang w:val="sr-Cyrl-RS"/>
+        </w:rPr>
+        <w:t xml:space="preserve"> </w:t>
+      </w:r>
+    </w:p>
+    <w:p>
+      <w:pPr>
+        <w:rPr>
+          <w:lang w:val="sr-Cyrl-RS"/>
+        </w:rPr>
+      </w:pPr>
+    </w:p>
     <w:p>
       <w:pPr>
         <w:keepNext/>
+        <w:ind w:firstLine="720"/>
         <w:jc w:val="center"/>
       </w:pPr>
+      <w:r>
+        <w:rPr>
+          <w:noProof/>
+        </w:rPr>
+        <w:drawing>
+          <wp:inline distT="0" distB="0" distL="0" distR="0" wp14:anchorId="382703BD" wp14:editId="1D45F129">
+            <wp:extent cx="4539400" cy="3133725"/>
+            <wp:effectExtent l="0" t="0" r="0" b="0"/>
+            <wp:docPr id="28" name="Picture 28"/>
+            <wp:cNvGraphicFramePr>
+              <a:graphicFrameLocks xmlns:a="http://schemas.openxmlformats.org/drawingml/2006/main" noChangeAspect="1"/>
+            </wp:cNvGraphicFramePr>
+            <a:graphic xmlns:a="http://schemas.openxmlformats.org/drawingml/2006/main">
+              <a:graphicData uri="http://schemas.openxmlformats.org/drawingml/2006/picture">
+                <pic:pic xmlns:pic="http://schemas.openxmlformats.org/drawingml/2006/picture">
+                  <pic:nvPicPr>
+                    <pic:cNvPr id="0" name="Picture 7"/>
+                    <pic:cNvPicPr>
+                      <a:picLocks noChangeAspect="1" noChangeArrowheads="1"/>
+                    </pic:cNvPicPr>
+                  </pic:nvPicPr>
+                  <pic:blipFill>
+                    <a:blip r:embed="rId46" cstate="print">
+                      <a:extLst>
+                        <a:ext uri="{28A0092B-C50C-407E-A947-70E740481C1C}">
+                          <a14:useLocalDpi xmlns:a14="http://schemas.microsoft.com/office/drawing/2010/main" val="0"/>
+                        </a:ext>
+                      </a:extLst>
+                    </a:blip>
+                    <a:srcRect/>
+                    <a:stretch>
+                      <a:fillRect/>
+                    </a:stretch>
+                  </pic:blipFill>
+                  <pic:spPr bwMode="auto">
+                    <a:xfrm>
+                      <a:off x="0" y="0"/>
+                      <a:ext cx="4549624" cy="3140783"/>
+                    </a:xfrm>
+                    <a:prstGeom prst="rect">
+                      <a:avLst/>
+                    </a:prstGeom>
+                    <a:noFill/>
+                    <a:ln>
+                      <a:noFill/>
+                    </a:ln>
+                  </pic:spPr>
+                </pic:pic>
+              </a:graphicData>
+            </a:graphic>
+          </wp:inline>
+        </w:drawing>
+      </w:r>
+    </w:p>
+    <w:p>
+      <w:pPr>
+        <w:pStyle w:val="Caption"/>
+        <w:jc w:val="center"/>
+        <w:rPr>
+          <w:sz w:val="24"/>
+          <w:szCs w:val="24"/>
+          <w:lang w:val="sr-Cyrl-RS"/>
+        </w:rPr>
+      </w:pPr>
+      <w:proofErr w:type="spellStart"/>
+      <w:r>
+        <w:rPr>
+          <w:sz w:val="24"/>
+          <w:szCs w:val="24"/>
+        </w:rPr>
+        <w:t>Слика</w:t>
+      </w:r>
+      <w:proofErr w:type="spellEnd"/>
+      <w:r>
+        <w:rPr>
+          <w:sz w:val="24"/>
+          <w:szCs w:val="24"/>
+        </w:rPr>
+        <w:t xml:space="preserve"> </w:t>
+      </w:r>
+      <w:r>
+        <w:rPr>
+          <w:sz w:val="24"/>
+          <w:szCs w:val="24"/>
+        </w:rPr>
+        <w:fldChar w:fldCharType="begin"/>
+      </w:r>
+      <w:r>
+        <w:rPr>
+          <w:sz w:val="24"/>
+          <w:szCs w:val="24"/>
+        </w:rPr>
+        <w:instrText xml:space="preserve"> STYLEREF 1 \s </w:instrText>
+      </w:r>
+      <w:r>
+        <w:rPr>
+          <w:sz w:val="24"/>
+          <w:szCs w:val="24"/>
+        </w:rPr>
+        <w:fldChar w:fldCharType="separate"/>
+      </w:r>
+      <w:r>
+        <w:rPr>
+          <w:noProof/>
+          <w:sz w:val="24"/>
+          <w:szCs w:val="24"/>
+        </w:rPr>
+        <w:t>5</w:t>
+      </w:r>
+      <w:r>
+        <w:rPr>
+          <w:sz w:val="24"/>
+          <w:szCs w:val="24"/>
+        </w:rPr>
+        <w:fldChar w:fldCharType="end"/>
+      </w:r>
+      <w:r>
+        <w:rPr>
+          <w:sz w:val="24"/>
+          <w:szCs w:val="24"/>
+        </w:rPr>
+        <w:t>.</w:t>
+      </w:r>
+      <w:r>
+        <w:rPr>
+          <w:sz w:val="24"/>
+          <w:szCs w:val="24"/>
+        </w:rPr>
+        <w:fldChar w:fldCharType="begin"/>
+      </w:r>
+      <w:r>
+        <w:rPr>
+          <w:sz w:val="24"/>
+          <w:szCs w:val="24"/>
+        </w:rPr>
+        <w:instrText xml:space="preserve"> SEQ Слика \* ARABIC \s 1 </w:instrText>
+      </w:r>
+      <w:r>
+        <w:rPr>
+          <w:sz w:val="24"/>
+          <w:szCs w:val="24"/>
+        </w:rPr>
+        <w:fldChar w:fldCharType="separate"/>
+      </w:r>
+      <w:r>
+        <w:rPr>
+          <w:noProof/>
+          <w:sz w:val="24"/>
+          <w:szCs w:val="24"/>
+        </w:rPr>
+        <w:t>6</w:t>
+      </w:r>
+      <w:r>
+        <w:rPr>
+          <w:sz w:val="24"/>
+          <w:szCs w:val="24"/>
+        </w:rPr>
+        <w:fldChar w:fldCharType="end"/>
+      </w:r>
+      <w:r>
+        <w:rPr>
+          <w:sz w:val="24"/>
+          <w:szCs w:val="24"/>
+        </w:rPr>
+        <w:t xml:space="preserve">: </w:t>
+      </w:r>
+      <w:proofErr w:type="spellStart"/>
+      <w:r>
+        <w:rPr>
+          <w:sz w:val="24"/>
+          <w:szCs w:val="24"/>
+        </w:rPr>
+        <w:t>Информација</w:t>
+      </w:r>
+      <w:proofErr w:type="spellEnd"/>
+      <w:r>
+        <w:rPr>
+          <w:sz w:val="24"/>
+          <w:szCs w:val="24"/>
+        </w:rPr>
+        <w:t xml:space="preserve"> о </w:t>
+      </w:r>
+      <w:proofErr w:type="spellStart"/>
+      <w:r>
+        <w:rPr>
+          <w:sz w:val="24"/>
+          <w:szCs w:val="24"/>
+        </w:rPr>
+        <w:t>позицији</w:t>
+      </w:r>
+      <w:proofErr w:type="spellEnd"/>
+      <w:r>
+        <w:rPr>
+          <w:sz w:val="24"/>
+          <w:szCs w:val="24"/>
+        </w:rPr>
+        <w:t xml:space="preserve"> </w:t>
+      </w:r>
+      <w:r>
+        <w:rPr>
+          <w:sz w:val="24"/>
+          <w:szCs w:val="24"/>
+          <w:lang w:val="sr-Cyrl-RS"/>
+        </w:rPr>
+        <w:t>реда слике</w:t>
+      </w:r>
     </w:p>
     <w:p>
       <w:pPr>
@@ -26004,7 +26250,7 @@
                     </pic:cNvPicPr>
                   </pic:nvPicPr>
                   <pic:blipFill>
-                    <a:blip r:embed="rId46" cstate="print">
+                    <a:blip r:embed="rId47" cstate="print">
                       <a:extLst>
                         <a:ext uri="{28A0092B-C50C-407E-A947-70E740481C1C}">
                           <a14:useLocalDpi xmlns:a14="http://schemas.microsoft.com/office/drawing/2010/main" val="0"/>
@@ -26132,7 +26378,7 @@
           <w:sz w:val="24"/>
           <w:szCs w:val="24"/>
         </w:rPr>
-        <w:t>6</w:t>
+        <w:t>7</w:t>
       </w:r>
       <w:r>
         <w:rPr>
@@ -26190,224 +26436,6 @@
     <w:p/>
     <w:p>
       <w:pPr>
-        <w:keepNext/>
-        <w:jc w:val="center"/>
-      </w:pPr>
-      <w:r>
-        <w:rPr>
-          <w:noProof/>
-        </w:rPr>
-        <w:drawing>
-          <wp:inline distT="0" distB="0" distL="0" distR="0" wp14:anchorId="2F21D78F" wp14:editId="1906AF62">
-            <wp:extent cx="2978785" cy="2028650"/>
-            <wp:effectExtent l="0" t="0" r="0" b="0"/>
-            <wp:docPr id="26" name="Picture 26"/>
-            <wp:cNvGraphicFramePr>
-              <a:graphicFrameLocks xmlns:a="http://schemas.openxmlformats.org/drawingml/2006/main" noChangeAspect="1"/>
-            </wp:cNvGraphicFramePr>
-            <a:graphic xmlns:a="http://schemas.openxmlformats.org/drawingml/2006/main">
-              <a:graphicData uri="http://schemas.openxmlformats.org/drawingml/2006/picture">
-                <pic:pic xmlns:pic="http://schemas.openxmlformats.org/drawingml/2006/picture">
-                  <pic:nvPicPr>
-                    <pic:cNvPr id="0" name="Picture 5"/>
-                    <pic:cNvPicPr>
-                      <a:picLocks noChangeAspect="1" noChangeArrowheads="1"/>
-                    </pic:cNvPicPr>
-                  </pic:nvPicPr>
-                  <pic:blipFill>
-                    <a:blip r:embed="rId47" cstate="print">
-                      <a:extLst>
-                        <a:ext uri="{28A0092B-C50C-407E-A947-70E740481C1C}">
-                          <a14:useLocalDpi xmlns:a14="http://schemas.microsoft.com/office/drawing/2010/main" val="0"/>
-                        </a:ext>
-                      </a:extLst>
-                    </a:blip>
-                    <a:srcRect/>
-                    <a:stretch>
-                      <a:fillRect/>
-                    </a:stretch>
-                  </pic:blipFill>
-                  <pic:spPr bwMode="auto">
-                    <a:xfrm>
-                      <a:off x="0" y="0"/>
-                      <a:ext cx="3000137" cy="2043191"/>
-                    </a:xfrm>
-                    <a:prstGeom prst="rect">
-                      <a:avLst/>
-                    </a:prstGeom>
-                    <a:noFill/>
-                    <a:ln>
-                      <a:noFill/>
-                    </a:ln>
-                  </pic:spPr>
-                </pic:pic>
-              </a:graphicData>
-            </a:graphic>
-          </wp:inline>
-        </w:drawing>
-      </w:r>
-    </w:p>
-    <w:p>
-      <w:pPr>
-        <w:pStyle w:val="Caption"/>
-        <w:jc w:val="center"/>
-        <w:rPr>
-          <w:sz w:val="24"/>
-          <w:szCs w:val="24"/>
-        </w:rPr>
-      </w:pPr>
-      <w:proofErr w:type="spellStart"/>
-      <w:r>
-        <w:rPr>
-          <w:sz w:val="24"/>
-          <w:szCs w:val="24"/>
-        </w:rPr>
-        <w:t>Слика</w:t>
-      </w:r>
-      <w:proofErr w:type="spellEnd"/>
-      <w:r>
-        <w:rPr>
-          <w:sz w:val="24"/>
-          <w:szCs w:val="24"/>
-        </w:rPr>
-        <w:t xml:space="preserve"> </w:t>
-      </w:r>
-      <w:r>
-        <w:rPr>
-          <w:sz w:val="24"/>
-          <w:szCs w:val="24"/>
-        </w:rPr>
-        <w:fldChar w:fldCharType="begin"/>
-      </w:r>
-      <w:r>
-        <w:rPr>
-          <w:sz w:val="24"/>
-          <w:szCs w:val="24"/>
-        </w:rPr>
-        <w:instrText xml:space="preserve"> STYLEREF 1 \s </w:instrText>
-      </w:r>
-      <w:r>
-        <w:rPr>
-          <w:sz w:val="24"/>
-          <w:szCs w:val="24"/>
-        </w:rPr>
-        <w:fldChar w:fldCharType="separate"/>
-      </w:r>
-      <w:r>
-        <w:rPr>
-          <w:noProof/>
-          <w:sz w:val="24"/>
-          <w:szCs w:val="24"/>
-        </w:rPr>
-        <w:t>5</w:t>
-      </w:r>
-      <w:r>
-        <w:rPr>
-          <w:sz w:val="24"/>
-          <w:szCs w:val="24"/>
-        </w:rPr>
-        <w:fldChar w:fldCharType="end"/>
-      </w:r>
-      <w:r>
-        <w:rPr>
-          <w:sz w:val="24"/>
-          <w:szCs w:val="24"/>
-        </w:rPr>
-        <w:t>.</w:t>
-      </w:r>
-      <w:r>
-        <w:rPr>
-          <w:sz w:val="24"/>
-          <w:szCs w:val="24"/>
-        </w:rPr>
-        <w:fldChar w:fldCharType="begin"/>
-      </w:r>
-      <w:r>
-        <w:rPr>
-          <w:sz w:val="24"/>
-          <w:szCs w:val="24"/>
-        </w:rPr>
-        <w:instrText xml:space="preserve"> SEQ Слика \* ARABIC \s 1 </w:instrText>
-      </w:r>
-      <w:r>
-        <w:rPr>
-          <w:sz w:val="24"/>
-          <w:szCs w:val="24"/>
-        </w:rPr>
-        <w:fldChar w:fldCharType="separate"/>
-      </w:r>
-      <w:r>
-        <w:rPr>
-          <w:noProof/>
-          <w:sz w:val="24"/>
-          <w:szCs w:val="24"/>
-        </w:rPr>
-        <w:t>7</w:t>
-      </w:r>
-      <w:r>
-        <w:rPr>
-          <w:sz w:val="24"/>
-          <w:szCs w:val="24"/>
-        </w:rPr>
-        <w:fldChar w:fldCharType="end"/>
-      </w:r>
-      <w:r>
-        <w:rPr>
-          <w:sz w:val="24"/>
-          <w:szCs w:val="24"/>
-          <w:lang w:val="sr-Cyrl-RS"/>
-        </w:rPr>
-        <w:t xml:space="preserve">: Информација о позицији која се </w:t>
-      </w:r>
-      <w:proofErr w:type="spellStart"/>
-      <w:r>
-        <w:rPr>
-          <w:sz w:val="24"/>
-          <w:szCs w:val="24"/>
-          <w:lang w:val="sr-Cyrl-RS"/>
-        </w:rPr>
-        <w:t>прослијеђује</w:t>
-      </w:r>
-      <w:proofErr w:type="spellEnd"/>
-      <w:r>
-        <w:rPr>
-          <w:sz w:val="24"/>
-          <w:szCs w:val="24"/>
-          <w:lang w:val="sr-Cyrl-RS"/>
-        </w:rPr>
-        <w:t xml:space="preserve"> </w:t>
-      </w:r>
-      <w:proofErr w:type="spellStart"/>
-      <w:r>
-        <w:rPr>
-          <w:sz w:val="24"/>
-          <w:szCs w:val="24"/>
-          <w:lang w:val="sr-Cyrl-RS"/>
-        </w:rPr>
-        <w:t>билинеарном</w:t>
-      </w:r>
-      <w:proofErr w:type="spellEnd"/>
-      <w:r>
-        <w:rPr>
-          <w:sz w:val="24"/>
-          <w:szCs w:val="24"/>
-          <w:lang w:val="sr-Cyrl-RS"/>
-        </w:rPr>
-        <w:t xml:space="preserve"> </w:t>
-      </w:r>
-      <w:proofErr w:type="spellStart"/>
-      <w:r>
-        <w:rPr>
-          <w:sz w:val="24"/>
-          <w:szCs w:val="24"/>
-          <w:lang w:val="sr-Cyrl-RS"/>
-        </w:rPr>
-        <w:t>филтру</w:t>
-      </w:r>
-      <w:proofErr w:type="spellEnd"/>
-    </w:p>
-    <w:p>
-      <w:pPr>
         <w:rPr>
           <w:lang w:val="sr-Cyrl-RS"/>
         </w:rPr>
@@ -26488,11 +26516,62 @@
       </w:pPr>
     </w:p>
     <w:p>
-      <w:pPr>
-        <w:rPr>
-          <w:lang w:val="sr-Cyrl-RS"/>
-        </w:rPr>
-      </w:pPr>
+      <w:proofErr w:type="spellStart"/>
+      <w:r>
+        <w:rPr>
+          <w:lang w:val="sr-Cyrl-RS"/>
+        </w:rPr>
+        <w:t>Овдје</w:t>
+      </w:r>
+      <w:proofErr w:type="spellEnd"/>
+      <w:r>
+        <w:rPr>
+          <w:lang w:val="sr-Cyrl-RS"/>
+        </w:rPr>
+        <w:t xml:space="preserve"> само ласт, </w:t>
+      </w:r>
+      <w:proofErr w:type="spellStart"/>
+      <w:r>
+        <w:rPr>
+          <w:lang w:val="sr-Cyrl-RS"/>
+        </w:rPr>
+        <w:t>соф</w:t>
+      </w:r>
+      <w:proofErr w:type="spellEnd"/>
+      <w:r>
+        <w:rPr>
+          <w:lang w:val="sr-Cyrl-RS"/>
+        </w:rPr>
+        <w:t xml:space="preserve"> …. Вертикални и колико под </w:t>
+      </w:r>
+      <w:proofErr w:type="spellStart"/>
+      <w:r>
+        <w:rPr>
+          <w:lang w:val="sr-Cyrl-RS"/>
+        </w:rPr>
+        <w:t>иѕбацује</w:t>
+      </w:r>
+      <w:proofErr w:type="spellEnd"/>
+      <w:r>
+        <w:rPr>
+          <w:lang w:val="sr-Cyrl-RS"/>
+        </w:rPr>
+        <w:t xml:space="preserve"> … само битно за претходни и </w:t>
+      </w:r>
+      <w:proofErr w:type="spellStart"/>
+      <w:r>
+        <w:rPr>
+          <w:lang w:val="sr-Cyrl-RS"/>
+        </w:rPr>
+        <w:t>слледећи</w:t>
+      </w:r>
+      <w:proofErr w:type="spellEnd"/>
+      <w:r>
+        <w:rPr>
+          <w:lang w:val="sr-Cyrl-RS"/>
+        </w:rPr>
+        <w:t xml:space="preserve"> степен</w:t>
+      </w:r>
     </w:p>
     <w:p>
       <w:pPr>
@@ -26682,6 +26761,7 @@
     </w:p>
     <w:p>
       <w:r>
+        <w:lastRenderedPageBreak/>
         <w:t xml:space="preserve">Minus se </w:t>
       </w:r>
       <w:proofErr w:type="spellStart"/>
@@ -26876,21 +26956,7 @@
         <w:rPr>
           <w:lang w:val="en-US"/>
         </w:rPr>
-        <w:t xml:space="preserve">FIFO – First </w:t>
-      </w:r>
-      <w:proofErr w:type="gramStart"/>
-      <w:r>
-        <w:rPr>
-          <w:lang w:val="en-US"/>
-        </w:rPr>
-        <w:t>In</w:t>
-      </w:r>
-      <w:proofErr w:type="gramEnd"/>
-      <w:r>
-        <w:rPr>
-          <w:lang w:val="en-US"/>
-        </w:rPr>
-        <w:t xml:space="preserve"> First Out</w:t>
+        <w:t>FIFO – First In First Out</w:t>
       </w:r>
       <w:r>
         <w:t>) банка</w:t>
@@ -26916,7 +26982,6 @@
           <w:noProof/>
           <w:lang w:val="sr-Cyrl-RS"/>
         </w:rPr>
-        <w:lastRenderedPageBreak/>
         <w:drawing>
           <wp:inline distT="0" distB="0" distL="0" distR="0" wp14:anchorId="4F842186" wp14:editId="45128263">
             <wp:extent cx="5731510" cy="3503930"/>
@@ -26979,6 +27044,7 @@
           <w:noProof/>
           <w:lang w:val="sr-Cyrl-RS"/>
         </w:rPr>
+        <w:lastRenderedPageBreak/>
         <w:drawing>
           <wp:inline distT="0" distB="0" distL="0" distR="0" wp14:anchorId="5C25776D" wp14:editId="388DD6B4">
             <wp:extent cx="5724525" cy="3533775"/>
@@ -27082,7 +27148,6 @@
           <w:rStyle w:val="jlqj4b"/>
           <w:lang w:val="sr-Cyrl-RS"/>
         </w:rPr>
-        <w:lastRenderedPageBreak/>
         <w:t>Одабир алгоритма за реализацију</w:t>
       </w:r>
       <w:bookmarkEnd w:id="60"/>
@@ -27366,7 +27431,14 @@
         <w:rPr>
           <w:lang w:val="sr-Cyrl-RS"/>
         </w:rPr>
-        <w:t xml:space="preserve"> димензије слике) добијају се као параметри</w:t>
+        <w:t xml:space="preserve"> димензије слике) </w:t>
+      </w:r>
+      <w:r>
+        <w:rPr>
+          <w:lang w:val="sr-Cyrl-RS"/>
+        </w:rPr>
+        <w:lastRenderedPageBreak/>
+        <w:t>добијају се као параметри</w:t>
       </w:r>
       <w:r>
         <w:t xml:space="preserve">, </w:t>
@@ -28051,6 +28123,7 @@
         <w:rPr>
           <w:noProof/>
         </w:rPr>
+        <w:lastRenderedPageBreak/>
         <w:drawing>
           <wp:inline distT="0" distB="0" distL="0" distR="0" wp14:anchorId="52BF90CB" wp14:editId="2EF6B4EE">
             <wp:extent cx="4572000" cy="800100"/>
@@ -28593,7 +28666,6 @@
         <w:rPr>
           <w:noProof/>
         </w:rPr>
-        <w:lastRenderedPageBreak/>
         <w:drawing>
           <wp:inline distT="0" distB="0" distL="0" distR="0" wp14:anchorId="67127552" wp14:editId="4A2BBD47">
             <wp:extent cx="2162175" cy="1373882"/>
@@ -29039,6 +29111,7 @@
         <w:rPr>
           <w:noProof/>
         </w:rPr>
+        <w:lastRenderedPageBreak/>
         <w:drawing>
           <wp:inline distT="0" distB="0" distL="0" distR="0" wp14:anchorId="59041817" wp14:editId="5E159D6A">
             <wp:extent cx="4572000" cy="3086100"/>
@@ -29452,7 +29525,6 @@
       </w:pPr>
       <w:proofErr w:type="spellStart"/>
       <w:r>
-        <w:lastRenderedPageBreak/>
         <w:t>димензија</w:t>
       </w:r>
       <w:proofErr w:type="spellEnd"/>
@@ -30567,6 +30639,7 @@
         <w:rPr>
           <w:noProof/>
         </w:rPr>
+        <w:lastRenderedPageBreak/>
         <w:drawing>
           <wp:inline distT="0" distB="0" distL="0" distR="0" wp14:anchorId="69CD9A55" wp14:editId="7732EDFE">
             <wp:extent cx="4724400" cy="2570514"/>
@@ -31413,19 +31486,11 @@
       </w:r>
       <w:proofErr w:type="spellStart"/>
       <w:r>
-        <w:t>ј+</w:t>
-      </w:r>
-      <w:proofErr w:type="gramStart"/>
-      <w:r>
-        <w:t>к</w:t>
-      </w:r>
-      <w:proofErr w:type="spellEnd"/>
-      <w:r>
-        <w:t>)*</w:t>
-      </w:r>
-      <w:proofErr w:type="gramEnd"/>
-      <w:r>
-        <w:t xml:space="preserve">Sf, </w:t>
+        <w:t>ј+к</w:t>
+      </w:r>
+      <w:proofErr w:type="spellEnd"/>
+      <w:r>
+        <w:t xml:space="preserve">)*Sf, </w:t>
       </w:r>
       <w:proofErr w:type="spellStart"/>
       <w:r>
@@ -31594,17 +31659,12 @@
               <w:jc w:val="center"/>
             </w:pPr>
             <w:proofErr w:type="spellStart"/>
-            <w:proofErr w:type="gramStart"/>
             <w:r>
               <w:t>rnd</w:t>
             </w:r>
             <w:proofErr w:type="spellEnd"/>
             <w:r>
-              <w:t>(</w:t>
-            </w:r>
-            <w:proofErr w:type="gramEnd"/>
-            <w:r>
-              <w:t>j * Sf)</w:t>
+              <w:t>(j * Sf)</w:t>
             </w:r>
           </w:p>
           <w:p>
@@ -31686,7 +31746,6 @@
             </w:r>
             <w:proofErr w:type="spellStart"/>
             <w:r>
-              <w:lastRenderedPageBreak/>
               <w:t>почетној</w:t>
             </w:r>
             <w:proofErr w:type="spellEnd"/>
@@ -31708,7 +31767,6 @@
           <w:p>
             <w:proofErr w:type="spellStart"/>
             <w:r>
-              <w:lastRenderedPageBreak/>
               <w:t>Удаљеност</w:t>
             </w:r>
             <w:proofErr w:type="spellEnd"/>
@@ -31733,7 +31791,6 @@
             </w:r>
             <w:proofErr w:type="spellStart"/>
             <w:r>
-              <w:lastRenderedPageBreak/>
               <w:t>на</w:t>
             </w:r>
             <w:proofErr w:type="spellEnd"/>
@@ -32998,6 +33055,7 @@
       </w:r>
       <w:proofErr w:type="spellStart"/>
       <w:r>
+        <w:lastRenderedPageBreak/>
         <w:t>од</w:t>
       </w:r>
       <w:proofErr w:type="spellEnd"/>
@@ -33311,7 +33369,6 @@
         <w:t xml:space="preserve">, </w:t>
       </w:r>
       <w:proofErr w:type="spellStart"/>
-      <w:proofErr w:type="gramStart"/>
       <w:r>
         <w:t>уноси</w:t>
       </w:r>
@@ -33333,7 +33390,6 @@
         <w:t>корекцију</w:t>
       </w:r>
       <w:proofErr w:type="spellEnd"/>
-      <w:proofErr w:type="gramEnd"/>
       <w:r>
         <w:t xml:space="preserve"> </w:t>
       </w:r>
@@ -33765,15 +33821,7 @@
       </w:r>
       <w:proofErr w:type="spellEnd"/>
       <w:r>
-        <w:t xml:space="preserve"> </w:t>
-      </w:r>
-      <w:proofErr w:type="gramStart"/>
-      <w:r>
-        <w:t>….а</w:t>
-      </w:r>
-      <w:proofErr w:type="gramEnd"/>
-      <w:r>
-        <w:t xml:space="preserve"> </w:t>
+        <w:t xml:space="preserve"> ….а </w:t>
       </w:r>
       <w:proofErr w:type="spellStart"/>
       <w:r>
@@ -33818,7 +33866,6 @@
         <w:rPr>
           <w:noProof/>
         </w:rPr>
-        <w:lastRenderedPageBreak/>
         <w:drawing>
           <wp:inline distT="0" distB="0" distL="0" distR="0" wp14:anchorId="44425613" wp14:editId="72A665F5">
             <wp:extent cx="4438650" cy="1952625"/>
@@ -34555,6 +34602,7 @@
         <w:rPr>
           <w:noProof/>
         </w:rPr>
+        <w:lastRenderedPageBreak/>
         <w:drawing>
           <wp:inline distT="0" distB="0" distL="0" distR="0" wp14:anchorId="3E05007E" wp14:editId="71433284">
             <wp:extent cx="2648050" cy="2090856"/>
@@ -35392,7 +35440,6 @@
       </w:r>
       <w:proofErr w:type="spellStart"/>
       <w:r>
-        <w:lastRenderedPageBreak/>
         <w:t>узмемо</w:t>
       </w:r>
       <w:proofErr w:type="spellEnd"/>
@@ -36461,6 +36508,7 @@
         <w:rPr>
           <w:noProof/>
         </w:rPr>
+        <w:lastRenderedPageBreak/>
         <w:drawing>
           <wp:inline distT="0" distB="0" distL="0" distR="0" wp14:anchorId="4065197D" wp14:editId="22951054">
             <wp:extent cx="4143375" cy="3255466"/>
@@ -36714,7 +36762,6 @@
       </w:pPr>
       <w:bookmarkStart w:id="72" w:name="_Toc132209520"/>
       <w:r>
-        <w:lastRenderedPageBreak/>
         <w:t>Р</w:t>
       </w:r>
       <w:r>
@@ -37075,6 +37122,7 @@
         <w:rPr>
           <w:noProof/>
         </w:rPr>
+        <w:lastRenderedPageBreak/>
         <w:drawing>
           <wp:inline distT="0" distB="0" distL="0" distR="0" wp14:anchorId="25F1396A" wp14:editId="5ECABE47">
             <wp:extent cx="5026660" cy="3269612"/>
@@ -37353,52 +37401,52 @@
           <w:color w:val="44546A" w:themeColor="text2"/>
           <w:lang w:val="sr-Cyrl-RS"/>
         </w:rPr>
+        <w:t xml:space="preserve">Реализација модула за избор коефицијената </w:t>
+      </w:r>
+      <w:proofErr w:type="spellStart"/>
+      <w:r>
+        <w:rPr>
+          <w:color w:val="44546A" w:themeColor="text2"/>
+          <w:lang w:val="sr-Cyrl-RS"/>
+        </w:rPr>
+        <w:t>билинеарног</w:t>
+      </w:r>
+      <w:proofErr w:type="spellEnd"/>
+      <w:r>
+        <w:rPr>
+          <w:color w:val="44546A" w:themeColor="text2"/>
+          <w:lang w:val="sr-Cyrl-RS"/>
+        </w:rPr>
+        <w:t xml:space="preserve"> </w:t>
+      </w:r>
+      <w:proofErr w:type="spellStart"/>
+      <w:r>
+        <w:rPr>
+          <w:color w:val="44546A" w:themeColor="text2"/>
+          <w:lang w:val="sr-Cyrl-RS"/>
+        </w:rPr>
+        <w:t>филтра</w:t>
+      </w:r>
+      <w:proofErr w:type="spellEnd"/>
+    </w:p>
+    <w:p>
+      <w:pPr>
+        <w:rPr>
+          <w:lang w:val="sr-Cyrl-RS"/>
+        </w:rPr>
+      </w:pPr>
+    </w:p>
+    <w:bookmarkEnd w:id="74"/>
+    <w:p>
+      <w:pPr>
+        <w:keepNext/>
+      </w:pPr>
+      <w:r>
+        <w:rPr>
+          <w:noProof/>
+          <w:lang w:val="sr-Cyrl-RS"/>
+        </w:rPr>
         <w:lastRenderedPageBreak/>
-        <w:t xml:space="preserve">Реализација модула за избор коефицијената </w:t>
-      </w:r>
-      <w:proofErr w:type="spellStart"/>
-      <w:r>
-        <w:rPr>
-          <w:color w:val="44546A" w:themeColor="text2"/>
-          <w:lang w:val="sr-Cyrl-RS"/>
-        </w:rPr>
-        <w:t>билинеарног</w:t>
-      </w:r>
-      <w:proofErr w:type="spellEnd"/>
-      <w:r>
-        <w:rPr>
-          <w:color w:val="44546A" w:themeColor="text2"/>
-          <w:lang w:val="sr-Cyrl-RS"/>
-        </w:rPr>
-        <w:t xml:space="preserve"> </w:t>
-      </w:r>
-      <w:proofErr w:type="spellStart"/>
-      <w:r>
-        <w:rPr>
-          <w:color w:val="44546A" w:themeColor="text2"/>
-          <w:lang w:val="sr-Cyrl-RS"/>
-        </w:rPr>
-        <w:t>филтра</w:t>
-      </w:r>
-      <w:proofErr w:type="spellEnd"/>
-    </w:p>
-    <w:p>
-      <w:pPr>
-        <w:rPr>
-          <w:lang w:val="sr-Cyrl-RS"/>
-        </w:rPr>
-      </w:pPr>
-    </w:p>
-    <w:bookmarkEnd w:id="74"/>
-    <w:p>
-      <w:pPr>
-        <w:keepNext/>
-      </w:pPr>
-      <w:r>
-        <w:rPr>
-          <w:noProof/>
-          <w:lang w:val="sr-Cyrl-RS"/>
-        </w:rPr>
         <w:drawing>
           <wp:inline distT="0" distB="0" distL="0" distR="0" wp14:anchorId="1AE04112" wp14:editId="282D0CD5">
             <wp:extent cx="5727700" cy="7444105"/>
@@ -38265,14 +38313,12 @@
       <w:r>
         <w:t>1</w:t>
       </w:r>
-      <w:proofErr w:type="gramStart"/>
       <w:r>
         <w:t xml:space="preserve">]  </w:t>
       </w:r>
       <w:r>
         <w:t>https://www.xilinx.com/support/documentation/ip_documentation/v_scaler/v8_1/pg009_v_scaler.pdf</w:t>
       </w:r>
-      <w:proofErr w:type="gramEnd"/>
     </w:p>
     <w:p>
       <w:r>

</xml_diff>

<commit_message>
bilinear filter update in dox
</commit_message>
<xml_diff>
--- a/diplomski.docx
+++ b/diplomski.docx
@@ -16767,16 +16767,8 @@
         <w:rPr>
           <w:lang w:val="sr-Cyrl-RS"/>
         </w:rPr>
-        <w:t xml:space="preserve"> проблем са „софтверским уским </w:t>
-      </w:r>
-      <w:proofErr w:type="gramStart"/>
-      <w:r>
-        <w:rPr>
-          <w:lang w:val="sr-Cyrl-RS"/>
-        </w:rPr>
-        <w:t>грлом“</w:t>
-      </w:r>
-      <w:proofErr w:type="gramEnd"/>
+        <w:t xml:space="preserve"> проблем са „софтверским уским грлом“</w:t>
+      </w:r>
       <w:r>
         <w:rPr>
           <w:lang w:val="sr-Cyrl-RS"/>
@@ -19624,7 +19616,6 @@
         </w:rPr>
         <w:t xml:space="preserve">) </w:t>
       </w:r>
-      <w:proofErr w:type="gramStart"/>
       <w:r>
         <w:rPr>
           <w:rFonts w:eastAsia="Times New Roman" w:cs="Times New Roman"/>
@@ -19640,17 +19631,7 @@
           <w:vertAlign w:val="superscript"/>
           <w:lang w:eastAsia="en-GB"/>
         </w:rPr>
-        <w:t>[</w:t>
-      </w:r>
-      <w:proofErr w:type="gramEnd"/>
-      <w:r>
-        <w:rPr>
-          <w:rFonts w:eastAsia="Times New Roman" w:cs="Times New Roman"/>
-          <w:szCs w:val="24"/>
-          <w:vertAlign w:val="superscript"/>
-          <w:lang w:eastAsia="en-GB"/>
-        </w:rPr>
-        <w:t>8]</w:t>
+        <w:t>[8]</w:t>
       </w:r>
       <w:r>
         <w:rPr>
@@ -19772,25 +19753,7 @@
           <w:szCs w:val="24"/>
           <w:lang w:val="en-GB" w:eastAsia="en-GB"/>
         </w:rPr>
-        <w:t xml:space="preserve">equals ABC by storing in the first column of the PROM the </w:t>
-      </w:r>
-      <w:proofErr w:type="gramStart"/>
-      <w:r>
-        <w:rPr>
-          <w:rFonts w:eastAsia="Times New Roman" w:cs="Times New Roman"/>
-          <w:szCs w:val="24"/>
-          <w:lang w:val="en-GB" w:eastAsia="en-GB"/>
-        </w:rPr>
-        <w:t>eight bit</w:t>
-      </w:r>
-      <w:proofErr w:type="gramEnd"/>
-      <w:r>
-        <w:rPr>
-          <w:rFonts w:eastAsia="Times New Roman" w:cs="Times New Roman"/>
-          <w:szCs w:val="24"/>
-          <w:lang w:val="en-GB" w:eastAsia="en-GB"/>
-        </w:rPr>
-        <w:t xml:space="preserve"> word, </w:t>
+        <w:t xml:space="preserve">equals ABC by storing in the first column of the PROM the eight bit word, </w:t>
       </w:r>
     </w:p>
     <w:p>
@@ -20733,23 +20696,13 @@
           <w:lang w:val="en-GB" w:eastAsia="en-GB"/>
         </w:rPr>
       </w:pPr>
-      <w:proofErr w:type="gramStart"/>
       <w:r>
         <w:rPr>
           <w:rFonts w:eastAsia="Times New Roman" w:cs="Times New Roman"/>
           <w:szCs w:val="24"/>
           <w:lang w:val="en-GB" w:eastAsia="en-GB"/>
         </w:rPr>
-        <w:t>So</w:t>
-      </w:r>
-      <w:proofErr w:type="gramEnd"/>
-      <w:r>
-        <w:rPr>
-          <w:rFonts w:eastAsia="Times New Roman" w:cs="Times New Roman"/>
-          <w:szCs w:val="24"/>
-          <w:lang w:val="en-GB" w:eastAsia="en-GB"/>
-        </w:rPr>
-        <w:t xml:space="preserve"> FPGAs are simpler in concept than other PLDs. </w:t>
+        <w:t xml:space="preserve">So FPGAs are simpler in concept than other PLDs. </w:t>
       </w:r>
     </w:p>
     <w:p>
@@ -20996,25 +20949,7 @@
           <w:szCs w:val="24"/>
           <w:lang w:val="en-GB" w:eastAsia="en-GB"/>
         </w:rPr>
-        <w:t xml:space="preserve">ASSP is marketed to multiple customers just as a </w:t>
-      </w:r>
-      <w:proofErr w:type="gramStart"/>
-      <w:r>
-        <w:rPr>
-          <w:rFonts w:eastAsia="Times New Roman" w:cs="Times New Roman"/>
-          <w:szCs w:val="24"/>
-          <w:lang w:val="en-GB" w:eastAsia="en-GB"/>
-        </w:rPr>
-        <w:t>general purpose</w:t>
-      </w:r>
-      <w:proofErr w:type="gramEnd"/>
-      <w:r>
-        <w:rPr>
-          <w:rFonts w:eastAsia="Times New Roman" w:cs="Times New Roman"/>
-          <w:szCs w:val="24"/>
-          <w:lang w:val="en-GB" w:eastAsia="en-GB"/>
-        </w:rPr>
-        <w:t xml:space="preserve"> product </w:t>
+        <w:t xml:space="preserve">ASSP is marketed to multiple customers just as a general purpose product </w:t>
       </w:r>
     </w:p>
     <w:p>
@@ -22523,7 +22458,6 @@
         <w:t>или низови „</w:t>
       </w:r>
       <w:proofErr w:type="spellStart"/>
-      <w:proofErr w:type="gramStart"/>
       <w:r>
         <w:rPr>
           <w:lang w:val="sr-Cyrl-RS"/>
@@ -22546,7 +22480,6 @@
         </w:rPr>
         <w:t>програмабилних</w:t>
       </w:r>
-      <w:proofErr w:type="gramEnd"/>
       <w:r>
         <w:rPr>
           <w:lang w:val="sr-Cyrl-RS"/>
@@ -22589,21 +22522,7 @@
           <w:b/>
         </w:rPr>
         <w:lastRenderedPageBreak/>
-        <w:t xml:space="preserve">Field Programmable Gate Arrays (FPGAs) are semiconductor devices that are based around a matrix of configurable logic blocks (CLBs) connected via programmable interconnects. FPGAs can be reprogrammed to desired application or functionality requirements after </w:t>
-      </w:r>
-      <w:proofErr w:type="gramStart"/>
-      <w:r>
-        <w:rPr>
-          <w:b/>
-        </w:rPr>
-        <w:t>manufacturing[</w:t>
-      </w:r>
-      <w:proofErr w:type="gramEnd"/>
-      <w:r>
-        <w:rPr>
-          <w:b/>
-        </w:rPr>
-        <w:t xml:space="preserve">https://www.xilinx.com/products/silicon-devices/fpga/what-is-an-fpga.html – </w:t>
+        <w:t xml:space="preserve">Field Programmable Gate Arrays (FPGAs) are semiconductor devices that are based around a matrix of configurable logic blocks (CLBs) connected via programmable interconnects. FPGAs can be reprogrammed to desired application or functionality requirements after manufacturing[https://www.xilinx.com/products/silicon-devices/fpga/what-is-an-fpga.html – </w:t>
       </w:r>
       <w:proofErr w:type="spellStart"/>
       <w:r>
@@ -24155,20 +24074,30 @@
         <w:t xml:space="preserve">) </w:t>
       </w:r>
       <w:proofErr w:type="spellStart"/>
-      <w:proofErr w:type="gramStart"/>
-      <w:r>
-        <w:rPr>
-          <w:lang w:val="sr-Cyrl-RS"/>
-        </w:rPr>
-        <w:t>интерејса,пиксел</w:t>
-      </w:r>
-      <w:proofErr w:type="spellEnd"/>
-      <w:proofErr w:type="gramEnd"/>
-      <w:r>
-        <w:rPr>
-          <w:lang w:val="sr-Cyrl-RS"/>
-        </w:rPr>
-        <w:t xml:space="preserve"> по пиксел, почевши од горњег </w:t>
+      <w:r>
+        <w:rPr>
+          <w:lang w:val="sr-Cyrl-RS"/>
+        </w:rPr>
+        <w:t>интерејса</w:t>
+      </w:r>
+      <w:proofErr w:type="spellEnd"/>
+      <w:r>
+        <w:rPr>
+          <w:lang w:val="sr-Cyrl-RS"/>
+        </w:rPr>
+        <w:t>,</w:t>
+      </w:r>
+      <w:r>
+        <w:rPr>
+          <w:lang w:val="sr-Cyrl-RS"/>
+        </w:rPr>
+        <w:t xml:space="preserve"> </w:t>
+      </w:r>
+      <w:r>
+        <w:rPr>
+          <w:lang w:val="sr-Cyrl-RS"/>
+        </w:rPr>
+        <w:t xml:space="preserve">пиксел по пиксел, почевши од горњег </w:t>
       </w:r>
       <w:proofErr w:type="spellStart"/>
       <w:r>
@@ -27607,13 +27536,6 @@
     </w:p>
     <w:p>
       <w:pPr>
-        <w:rPr>
-          <w:lang w:val="sr-Cyrl-RS"/>
-        </w:rPr>
-      </w:pPr>
-    </w:p>
-    <w:p>
-      <w:pPr>
         <w:ind w:firstLine="432"/>
         <w:rPr>
           <w:lang w:val="sr-Cyrl-RS"/>
@@ -28109,26 +28031,20 @@
         <w:rPr>
           <w:lang w:val="sr-Cyrl-RS"/>
         </w:rPr>
-        <w:t xml:space="preserve">максималан број фаза модула (максималан број излазних пиксела које у једном такту можемо прорачунати на основу тренутних улаза и добити на </w:t>
-      </w:r>
+        <w:t>максималан број фаза модула (максималан број излазних пиксела које у једном такту можемо прорачунати на основу тренутних улаза и добити на излазу модула</w:t>
+      </w:r>
+      <w:r>
+        <w:rPr>
+          <w:lang w:val="sr-Cyrl-RS"/>
+        </w:rPr>
+        <w:t xml:space="preserve">, а истовремено и максималан број тачака на које можемо </w:t>
+      </w:r>
+      <w:proofErr w:type="spellStart"/>
       <w:r>
         <w:rPr>
           <w:lang w:val="sr-Cyrl-RS"/>
         </w:rPr>
         <w:lastRenderedPageBreak/>
-        <w:t>излазу модула</w:t>
-      </w:r>
-      <w:r>
-        <w:rPr>
-          <w:lang w:val="sr-Cyrl-RS"/>
-        </w:rPr>
-        <w:t xml:space="preserve">, а истовремено и максималан број тачака на које можемо </w:t>
-      </w:r>
-      <w:proofErr w:type="spellStart"/>
-      <w:r>
-        <w:rPr>
-          <w:lang w:val="sr-Cyrl-RS"/>
-        </w:rPr>
         <w:t>процијенити</w:t>
       </w:r>
       <w:proofErr w:type="spellEnd"/>
@@ -28485,6 +28401,73 @@
     </w:p>
     <w:p>
       <w:pPr>
+        <w:pStyle w:val="ListParagraph"/>
+        <w:numPr>
+          <w:ilvl w:val="0"/>
+          <w:numId w:val="38"/>
+        </w:numPr>
+        <w:rPr>
+          <w:lang w:val="sr-Cyrl-RS"/>
+        </w:rPr>
+      </w:pPr>
+      <w:r>
+        <w:rPr>
+          <w:color w:val="FF0000"/>
+          <w:lang w:val="sr-Cyrl-RS"/>
+        </w:rPr>
+        <w:t xml:space="preserve">додај </w:t>
+      </w:r>
+      <w:proofErr w:type="spellStart"/>
+      <w:r>
+        <w:rPr>
+          <w:color w:val="FF0000"/>
+          <w:lang w:val="sr-Cyrl-RS"/>
+        </w:rPr>
+        <w:t>банк</w:t>
+      </w:r>
+      <w:proofErr w:type="spellEnd"/>
+      <w:r>
+        <w:rPr>
+          <w:color w:val="FF0000"/>
+          <w:lang w:val="sr-Cyrl-RS"/>
+        </w:rPr>
+        <w:t xml:space="preserve"> </w:t>
+      </w:r>
+      <w:proofErr w:type="spellStart"/>
+      <w:r>
+        <w:rPr>
+          <w:color w:val="FF0000"/>
+          <w:lang w:val="sr-Cyrl-RS"/>
+        </w:rPr>
+        <w:t>селект</w:t>
+      </w:r>
+      <w:proofErr w:type="spellEnd"/>
+      <w:r>
+        <w:rPr>
+          <w:color w:val="FF0000"/>
+          <w:lang w:val="sr-Cyrl-RS"/>
+        </w:rPr>
+        <w:t xml:space="preserve"> и његов </w:t>
+      </w:r>
+      <w:proofErr w:type="spellStart"/>
+      <w:r>
+        <w:rPr>
+          <w:color w:val="FF0000"/>
+          <w:lang w:val="sr-Cyrl-RS"/>
+        </w:rPr>
+        <w:t>хендшејк</w:t>
+      </w:r>
+      <w:proofErr w:type="spellEnd"/>
+      <w:r>
+        <w:rPr>
+          <w:color w:val="FF0000"/>
+          <w:lang w:val="sr-Cyrl-RS"/>
+        </w:rPr>
+        <w:t xml:space="preserve"> и инфо сигнал на слици </w:t>
+      </w:r>
+    </w:p>
+    <w:p>
+      <w:pPr>
         <w:rPr>
           <w:lang w:val="sr-Cyrl-RS"/>
         </w:rPr>
@@ -28847,14 +28830,14 @@
         <w:rPr>
           <w:lang w:val="sr-Cyrl-RS"/>
         </w:rPr>
-        <w:t xml:space="preserve"> се ка вишим битима на свако наредно читање резултата у случају да потичу од истог пара пиксела. </w:t>
+        <w:t xml:space="preserve"> се ка вишим </w:t>
       </w:r>
       <w:r>
         <w:rPr>
           <w:lang w:val="sr-Cyrl-RS"/>
         </w:rPr>
         <w:lastRenderedPageBreak/>
-        <w:t xml:space="preserve">Сигнал о ваљаности сваког од резултујућих пиксела, </w:t>
+        <w:t xml:space="preserve">битима на свако наредно читање резултата у случају да потичу од истог пара пиксела. Сигнал о ваљаности сваког од резултујућих пиксела, </w:t>
       </w:r>
       <w:r>
         <w:rPr>
@@ -29774,6 +29757,7 @@
         <w:rPr>
           <w:lang w:val="sr-Cyrl-RS"/>
         </w:rPr>
+        <w:lastRenderedPageBreak/>
         <w:t>Па се координата у резултујућој слици може представити као:</w:t>
       </w:r>
     </w:p>
@@ -29791,7 +29775,6 @@
             <w:rPr>
               <w:rFonts w:ascii="Cambria Math" w:hAnsi="Cambria Math"/>
             </w:rPr>
-            <w:lastRenderedPageBreak/>
             <m:t> j⋅Sf = i + do </m:t>
           </m:r>
         </m:oMath>
@@ -31784,6 +31767,7 @@
         <w:rPr>
           <w:sz w:val="24"/>
           <w:szCs w:val="24"/>
+          <w:lang w:val="sr-Cyrl-RS"/>
         </w:rPr>
       </w:pPr>
       <w:bookmarkStart w:id="74" w:name="_Toc132609362"/>
@@ -32008,6 +31992,87 @@
         <w:t xml:space="preserve"> резултујући пиксел је важећи</w:t>
       </w:r>
       <w:bookmarkEnd w:id="74"/>
+    </w:p>
+    <w:p>
+      <w:pPr>
+        <w:pStyle w:val="ListParagraph"/>
+        <w:numPr>
+          <w:ilvl w:val="0"/>
+          <w:numId w:val="38"/>
+        </w:numPr>
+        <w:rPr>
+          <w:lang w:val="sr-Cyrl-RS"/>
+        </w:rPr>
+      </w:pPr>
+      <w:r>
+        <w:rPr>
+          <w:color w:val="FF0000"/>
+          <w:lang w:val="sr-Cyrl-RS"/>
+        </w:rPr>
+        <w:t xml:space="preserve">додај </w:t>
+      </w:r>
+      <w:proofErr w:type="spellStart"/>
+      <w:r>
+        <w:rPr>
+          <w:color w:val="FF0000"/>
+          <w:lang w:val="sr-Cyrl-RS"/>
+        </w:rPr>
+        <w:t>банк</w:t>
+      </w:r>
+      <w:proofErr w:type="spellEnd"/>
+      <w:r>
+        <w:rPr>
+          <w:color w:val="FF0000"/>
+          <w:lang w:val="sr-Cyrl-RS"/>
+        </w:rPr>
+        <w:t xml:space="preserve"> </w:t>
+      </w:r>
+      <w:proofErr w:type="spellStart"/>
+      <w:r>
+        <w:rPr>
+          <w:color w:val="FF0000"/>
+          <w:lang w:val="sr-Cyrl-RS"/>
+        </w:rPr>
+        <w:t>селект</w:t>
+      </w:r>
+      <w:proofErr w:type="spellEnd"/>
+      <w:r>
+        <w:rPr>
+          <w:color w:val="FF0000"/>
+          <w:lang w:val="sr-Cyrl-RS"/>
+        </w:rPr>
+        <w:t xml:space="preserve"> и </w:t>
+      </w:r>
+      <w:r>
+        <w:rPr>
+          <w:color w:val="FF0000"/>
+          <w:lang w:val="sr-Cyrl-RS"/>
+        </w:rPr>
+        <w:t xml:space="preserve">његов </w:t>
+      </w:r>
+      <w:proofErr w:type="spellStart"/>
+      <w:r>
+        <w:rPr>
+          <w:color w:val="FF0000"/>
+          <w:lang w:val="sr-Cyrl-RS"/>
+        </w:rPr>
+        <w:t>хендшејк</w:t>
+      </w:r>
+      <w:proofErr w:type="spellEnd"/>
+      <w:r>
+        <w:rPr>
+          <w:color w:val="FF0000"/>
+          <w:lang w:val="sr-Cyrl-RS"/>
+        </w:rPr>
+        <w:t xml:space="preserve"> </w:t>
+      </w:r>
+      <w:r>
+        <w:rPr>
+          <w:color w:val="FF0000"/>
+          <w:lang w:val="sr-Cyrl-RS"/>
+        </w:rPr>
+        <w:t>и инфо сигнал на слици</w:t>
+      </w:r>
     </w:p>
     <w:p>
       <w:proofErr w:type="spellStart"/>
@@ -32564,19 +32629,11 @@
       </w:r>
       <w:proofErr w:type="spellStart"/>
       <w:r>
-        <w:t>ј+</w:t>
-      </w:r>
-      <w:proofErr w:type="gramStart"/>
-      <w:r>
-        <w:t>к</w:t>
-      </w:r>
-      <w:proofErr w:type="spellEnd"/>
-      <w:r>
-        <w:t>)*</w:t>
-      </w:r>
-      <w:proofErr w:type="gramEnd"/>
-      <w:r>
-        <w:t xml:space="preserve">Sf, </w:t>
+        <w:t>ј+к</w:t>
+      </w:r>
+      <w:proofErr w:type="spellEnd"/>
+      <w:r>
+        <w:t xml:space="preserve">)*Sf, </w:t>
       </w:r>
       <w:proofErr w:type="spellStart"/>
       <w:r>
@@ -32739,17 +32796,12 @@
               <w:jc w:val="center"/>
             </w:pPr>
             <w:proofErr w:type="spellStart"/>
-            <w:proofErr w:type="gramStart"/>
             <w:r>
               <w:t>rnd</w:t>
             </w:r>
             <w:proofErr w:type="spellEnd"/>
             <w:r>
-              <w:t>(</w:t>
-            </w:r>
-            <w:proofErr w:type="gramEnd"/>
-            <w:r>
-              <w:t>j * Sf)</w:t>
+              <w:t>(j * Sf)</w:t>
             </w:r>
           </w:p>
           <w:p>
@@ -33785,8 +33837,69 @@
       <w:proofErr w:type="spellEnd"/>
     </w:p>
     <w:p>
-      <w:proofErr w:type="spellStart"/>
-      <w:r>
+      <w:pPr>
+        <w:pStyle w:val="ListParagraph"/>
+        <w:numPr>
+          <w:ilvl w:val="0"/>
+          <w:numId w:val="37"/>
+        </w:numPr>
+        <w:rPr>
+          <w:color w:val="FF0000"/>
+        </w:rPr>
+      </w:pPr>
+      <w:r>
+        <w:rPr>
+          <w:color w:val="FF0000"/>
+          <w:lang w:val="sr-Cyrl-RS"/>
+        </w:rPr>
+        <w:t xml:space="preserve">поправи </w:t>
+      </w:r>
+      <w:proofErr w:type="spellStart"/>
+      <w:r>
+        <w:rPr>
+          <w:color w:val="FF0000"/>
+          <w:lang w:val="sr-Cyrl-RS"/>
+        </w:rPr>
+        <w:t>вриједности</w:t>
+      </w:r>
+      <w:proofErr w:type="spellEnd"/>
+      <w:r>
+        <w:rPr>
+          <w:color w:val="FF0000"/>
+          <w:lang w:val="sr-Cyrl-RS"/>
+        </w:rPr>
+        <w:t xml:space="preserve"> у табели, опиши </w:t>
+      </w:r>
+      <w:proofErr w:type="spellStart"/>
+      <w:r>
+        <w:rPr>
+          <w:color w:val="FF0000"/>
+          <w:lang w:val="sr-Cyrl-RS"/>
+        </w:rPr>
+        <w:t>кориговн</w:t>
+      </w:r>
+      <w:proofErr w:type="spellEnd"/>
+      <w:r>
+        <w:rPr>
+          <w:color w:val="FF0000"/>
+          <w:lang w:val="sr-Cyrl-RS"/>
+        </w:rPr>
+        <w:t xml:space="preserve"> фактор </w:t>
+      </w:r>
+      <w:proofErr w:type="spellStart"/>
+      <w:r>
+        <w:rPr>
+          <w:color w:val="FF0000"/>
+          <w:lang w:val="sr-Cyrl-RS"/>
+        </w:rPr>
+        <w:t>скалирања</w:t>
+      </w:r>
+      <w:proofErr w:type="spellEnd"/>
+    </w:p>
+    <w:p>
+      <w:proofErr w:type="spellStart"/>
+      <w:r>
+        <w:lastRenderedPageBreak/>
         <w:t>Може</w:t>
       </w:r>
       <w:proofErr w:type="spellEnd"/>
@@ -34131,7 +34244,6 @@
       </w:r>
       <w:proofErr w:type="spellStart"/>
       <w:r>
-        <w:lastRenderedPageBreak/>
         <w:t>од</w:t>
       </w:r>
       <w:proofErr w:type="spellEnd"/>
@@ -34440,7 +34552,6 @@
         <w:t xml:space="preserve">, </w:t>
       </w:r>
       <w:proofErr w:type="spellStart"/>
-      <w:proofErr w:type="gramStart"/>
       <w:r>
         <w:t>уноси</w:t>
       </w:r>
@@ -34459,7 +34570,6 @@
         <w:t>корекцију</w:t>
       </w:r>
       <w:proofErr w:type="spellEnd"/>
-      <w:proofErr w:type="gramEnd"/>
       <w:r>
         <w:t xml:space="preserve"> </w:t>
       </w:r>
@@ -34888,15 +34998,7 @@
       </w:r>
       <w:proofErr w:type="spellEnd"/>
       <w:r>
-        <w:t xml:space="preserve"> </w:t>
-      </w:r>
-      <w:proofErr w:type="gramStart"/>
-      <w:r>
-        <w:t>….а</w:t>
-      </w:r>
-      <w:proofErr w:type="gramEnd"/>
-      <w:r>
-        <w:t xml:space="preserve"> </w:t>
+        <w:t xml:space="preserve"> ….а </w:t>
       </w:r>
       <w:proofErr w:type="spellStart"/>
       <w:r>
@@ -35439,6 +35541,7 @@
       </w:r>
       <w:proofErr w:type="spellStart"/>
       <w:r>
+        <w:lastRenderedPageBreak/>
         <w:t>зависи</w:t>
       </w:r>
       <w:proofErr w:type="spellEnd"/>
@@ -35671,7 +35774,6 @@
         <w:rPr>
           <w:noProof/>
         </w:rPr>
-        <w:lastRenderedPageBreak/>
         <w:drawing>
           <wp:inline distT="0" distB="0" distL="0" distR="0" wp14:anchorId="37CF44E5" wp14:editId="2592DC2F">
             <wp:extent cx="2648050" cy="2090856"/>
@@ -38373,7 +38475,72 @@
         <w:t xml:space="preserve"> резултујућих пиксела</w:t>
       </w:r>
     </w:p>
-    <w:p/>
+    <w:p>
+      <w:pPr>
+        <w:pStyle w:val="ListParagraph"/>
+        <w:numPr>
+          <w:ilvl w:val="0"/>
+          <w:numId w:val="36"/>
+        </w:numPr>
+        <w:rPr>
+          <w:color w:val="FF0000"/>
+          <w:lang w:val="sr-Cyrl-RS"/>
+        </w:rPr>
+      </w:pPr>
+      <w:r>
+        <w:rPr>
+          <w:color w:val="FF0000"/>
+          <w:lang w:val="sr-Cyrl-RS"/>
+        </w:rPr>
+        <w:t xml:space="preserve">Додај на слици </w:t>
+      </w:r>
+      <w:proofErr w:type="spellStart"/>
+      <w:r>
+        <w:rPr>
+          <w:color w:val="FF0000"/>
+          <w:lang w:val="sr-Cyrl-RS"/>
+        </w:rPr>
+        <w:t>банк?селект</w:t>
+      </w:r>
+      <w:proofErr w:type="spellEnd"/>
+      <w:r>
+        <w:rPr>
+          <w:color w:val="FF0000"/>
+          <w:lang w:val="sr-Cyrl-RS"/>
+        </w:rPr>
+        <w:t xml:space="preserve"> и </w:t>
+      </w:r>
+      <w:proofErr w:type="spellStart"/>
+      <w:r>
+        <w:rPr>
+          <w:color w:val="FF0000"/>
+          <w:lang w:val="sr-Cyrl-RS"/>
+        </w:rPr>
+        <w:t>хеншејк</w:t>
+      </w:r>
+      <w:proofErr w:type="spellEnd"/>
+      <w:r>
+        <w:rPr>
+          <w:color w:val="FF0000"/>
+          <w:lang w:val="sr-Cyrl-RS"/>
+        </w:rPr>
+        <w:t xml:space="preserve"> за тај сигнал на слици</w:t>
+      </w:r>
+      <w:r>
+        <w:rPr>
+          <w:color w:val="FF0000"/>
+          <w:lang w:val="sr-Cyrl-RS"/>
+        </w:rPr>
+        <w:t xml:space="preserve"> </w:t>
+      </w:r>
+      <w:r>
+        <w:rPr>
+          <w:color w:val="FF0000"/>
+          <w:lang w:val="sr-Cyrl-RS"/>
+        </w:rPr>
+        <w:t>и инфо сигнал на слици</w:t>
+      </w:r>
+    </w:p>
     <w:p>
       <w:pPr>
         <w:pStyle w:val="Heading4"/>
@@ -38418,10 +38585,379 @@
     </w:p>
     <w:p>
       <w:pPr>
-        <w:rPr>
-          <w:lang w:val="sr-Cyrl-RS"/>
-        </w:rPr>
-      </w:pPr>
+        <w:ind w:firstLine="720"/>
+        <w:rPr>
+          <w:lang w:val="sr-Cyrl-RS"/>
+        </w:rPr>
+      </w:pPr>
+      <w:r>
+        <w:rPr>
+          <w:lang w:val="sr-Cyrl-RS"/>
+        </w:rPr>
+        <w:t xml:space="preserve">Потребно је на основу позиције пиксела на улазу </w:t>
+      </w:r>
+      <w:proofErr w:type="spellStart"/>
+      <w:r>
+        <w:rPr>
+          <w:lang w:val="sr-Cyrl-RS"/>
+        </w:rPr>
+        <w:t>филтра</w:t>
+      </w:r>
+      <w:proofErr w:type="spellEnd"/>
+      <w:r>
+        <w:rPr>
+          <w:lang w:val="sr-Cyrl-RS"/>
+        </w:rPr>
+        <w:t xml:space="preserve">, те параметара као што су величине резултујуће и оригиналне слике по посматраној димензији, </w:t>
+      </w:r>
+      <w:r>
+        <w:rPr>
+          <w:lang w:val="sr-Cyrl-RS"/>
+        </w:rPr>
+        <w:t xml:space="preserve">израчунати које позиције резултујућег пиксела потичу од пара пиксела на улазу, те израчунати позицију </w:t>
+      </w:r>
+      <w:r>
+        <w:rPr>
+          <w:lang w:val="sr-Cyrl-RS"/>
+        </w:rPr>
+        <w:t>оригинала у односу на један и други пиксел. Позиција оригинала</w:t>
+      </w:r>
+      <w:r>
+        <w:t xml:space="preserve">, </w:t>
+      </w:r>
+      <w:r>
+        <w:rPr>
+          <w:lang w:val="sr-Cyrl-RS"/>
+        </w:rPr>
+        <w:t xml:space="preserve">која се налази између пиксела на улазу, даје информацију колики је </w:t>
+      </w:r>
+      <w:r>
+        <w:rPr>
+          <w:lang w:val="sr-Cyrl-RS"/>
+        </w:rPr>
+        <w:t>њихов утицај</w:t>
+      </w:r>
+      <w:r>
+        <w:rPr>
+          <w:lang w:val="sr-Cyrl-RS"/>
+        </w:rPr>
+        <w:t xml:space="preserve">, понаособ, на резултујући пиксел, тј. на основу ове информације бирају се коефицијенти којима се множе </w:t>
+      </w:r>
+      <w:r>
+        <w:rPr>
+          <w:lang w:val="sr-Cyrl-RS"/>
+        </w:rPr>
+        <w:t xml:space="preserve">пиксели са оригиналне слике у циљу добијања пиксела на резултујућој слици. </w:t>
+      </w:r>
+      <w:r>
+        <w:rPr>
+          <w:lang w:val="sr-Cyrl-RS"/>
+        </w:rPr>
+        <w:t xml:space="preserve">Схема модула који врши ову функцију приказана је на </w:t>
+      </w:r>
+      <w:r>
+        <w:rPr>
+          <w:i/>
+          <w:iCs/>
+          <w:lang w:val="sr-Cyrl-RS"/>
+        </w:rPr>
+        <w:t>Слика 5.19</w:t>
+      </w:r>
+      <w:r>
+        <w:rPr>
+          <w:lang w:val="sr-Cyrl-RS"/>
+        </w:rPr>
+        <w:t>. Када се на улазу појав</w:t>
+      </w:r>
+      <w:r>
+        <w:rPr>
+          <w:lang w:val="sr-Cyrl-RS"/>
+        </w:rPr>
+        <w:t>и</w:t>
+      </w:r>
+      <w:r>
+        <w:rPr>
+          <w:lang w:val="sr-Cyrl-RS"/>
+        </w:rPr>
+        <w:t xml:space="preserve"> ваљан пар пиксела, чија је позиција </w:t>
+      </w:r>
+      <w:proofErr w:type="spellStart"/>
+      <w:r>
+        <w:t>i_pos</w:t>
+      </w:r>
+      <w:proofErr w:type="spellEnd"/>
+      <w:r>
+        <w:rPr>
+          <w:lang w:val="sr-Cyrl-RS"/>
+        </w:rPr>
+        <w:t xml:space="preserve">, </w:t>
+      </w:r>
+      <w:proofErr w:type="spellStart"/>
+      <w:r>
+        <w:rPr>
+          <w:lang w:val="sr-Cyrl-RS"/>
+        </w:rPr>
+        <w:t>провјерава</w:t>
+      </w:r>
+      <w:proofErr w:type="spellEnd"/>
+      <w:r>
+        <w:rPr>
+          <w:lang w:val="sr-Cyrl-RS"/>
+        </w:rPr>
+        <w:t xml:space="preserve"> се да ли резултујући пиксел на позицијама ј до ј + </w:t>
+      </w:r>
+      <w:r>
+        <w:t xml:space="preserve">G_PH_NUM -1 </w:t>
+      </w:r>
+      <w:r>
+        <w:rPr>
+          <w:lang w:val="sr-Cyrl-RS"/>
+        </w:rPr>
+        <w:t xml:space="preserve">потичу од </w:t>
+      </w:r>
+      <w:r>
+        <w:rPr>
+          <w:lang w:val="sr-Cyrl-RS"/>
+        </w:rPr>
+        <w:t xml:space="preserve">пиксела на улазу и ако потичу колика је удаљеност од пиксела са мањом координатом по посматраној оси на оригиналној слици. </w:t>
+      </w:r>
+      <w:proofErr w:type="spellStart"/>
+      <w:r>
+        <w:rPr>
+          <w:lang w:val="sr-Cyrl-RS"/>
+        </w:rPr>
+        <w:t>Вриједност</w:t>
+      </w:r>
+      <w:proofErr w:type="spellEnd"/>
+      <w:r>
+        <w:rPr>
+          <w:lang w:val="sr-Cyrl-RS"/>
+        </w:rPr>
+        <w:t xml:space="preserve"> </w:t>
+      </w:r>
+      <w:r>
+        <w:rPr>
+          <w:lang w:val="sr-Cyrl-RS"/>
+        </w:rPr>
+        <w:t xml:space="preserve">ј креће од почетне координате 0. Максималан број коефицијената који се може одредити у једном циклусу јесте </w:t>
+      </w:r>
+      <w:r>
+        <w:t>G_PH_NUM</w:t>
+      </w:r>
+      <w:r>
+        <w:rPr>
+          <w:lang w:val="sr-Cyrl-RS"/>
+        </w:rPr>
+        <w:t xml:space="preserve">. Ако је на једној од излазних позиција </w:t>
+      </w:r>
+      <w:r>
+        <w:t>valid</w:t>
+      </w:r>
+      <w:r>
+        <w:rPr>
+          <w:lang w:val="sr-Cyrl-RS"/>
+        </w:rPr>
+        <w:t xml:space="preserve"> буде постављен на 0, пиксели на улазу су потпуно </w:t>
+      </w:r>
+      <w:proofErr w:type="spellStart"/>
+      <w:r>
+        <w:rPr>
+          <w:lang w:val="sr-Cyrl-RS"/>
+        </w:rPr>
+        <w:t>искориштени</w:t>
+      </w:r>
+      <w:proofErr w:type="spellEnd"/>
+      <w:r>
+        <w:rPr>
+          <w:lang w:val="sr-Cyrl-RS"/>
+        </w:rPr>
+        <w:t xml:space="preserve"> (прорачунати су коефицијенти за све пикселе који потичу од пара на улазу), претходном модулу се, постављајући </w:t>
+      </w:r>
+      <w:proofErr w:type="spellStart"/>
+      <w:r>
+        <w:rPr>
+          <w:lang w:val="sr-Cyrl-RS"/>
+        </w:rPr>
+        <w:t>хендшејк</w:t>
+      </w:r>
+      <w:proofErr w:type="spellEnd"/>
+      <w:r>
+        <w:rPr>
+          <w:lang w:val="sr-Cyrl-RS"/>
+        </w:rPr>
+        <w:t xml:space="preserve"> сигнал </w:t>
+      </w:r>
+      <w:r>
+        <w:t>full</w:t>
+      </w:r>
+      <w:r>
+        <w:rPr>
+          <w:lang w:val="sr-Cyrl-RS"/>
+        </w:rPr>
+        <w:t xml:space="preserve"> на 0, сигнализира да може да пошаље следећи пар пиксела са оригиналне слике.</w:t>
+      </w:r>
+      <w:r>
+        <w:rPr>
+          <w:lang w:val="sr-Cyrl-RS"/>
+        </w:rPr>
+        <w:t xml:space="preserve"> Позиција следећег резултујућег пиксела, </w:t>
+      </w:r>
+      <w:proofErr w:type="spellStart"/>
+      <w:r>
+        <w:t>j_next</w:t>
+      </w:r>
+      <w:proofErr w:type="spellEnd"/>
+      <w:r>
+        <w:t xml:space="preserve"> </w:t>
+      </w:r>
+      <w:r>
+        <w:rPr>
+          <w:lang w:val="sr-Cyrl-RS"/>
+        </w:rPr>
+        <w:t>на слици, јесте прва позиција за коју на излазу немамо ваљан сигнал за избор коефицијената</w:t>
+      </w:r>
+      <w:r>
+        <w:t xml:space="preserve">, </w:t>
+      </w:r>
+      <w:proofErr w:type="spellStart"/>
+      <w:r>
+        <w:t>cf_num</w:t>
+      </w:r>
+      <w:proofErr w:type="spellEnd"/>
+      <w:r>
+        <w:t>.</w:t>
+      </w:r>
+      <w:r>
+        <w:rPr>
+          <w:lang w:val="sr-Cyrl-RS"/>
+        </w:rPr>
+        <w:t xml:space="preserve"> Ако су сви коефицијенти ваљани, тј. пиксели на улазу нису до краја </w:t>
+      </w:r>
+      <w:proofErr w:type="spellStart"/>
+      <w:r>
+        <w:rPr>
+          <w:lang w:val="sr-Cyrl-RS"/>
+        </w:rPr>
+        <w:t>искориштени</w:t>
+      </w:r>
+      <w:proofErr w:type="spellEnd"/>
+      <w:r>
+        <w:rPr>
+          <w:lang w:val="sr-Cyrl-RS"/>
+        </w:rPr>
+        <w:t xml:space="preserve">, </w:t>
+      </w:r>
+      <w:proofErr w:type="spellStart"/>
+      <w:r>
+        <w:rPr>
+          <w:lang w:val="sr-Cyrl-RS"/>
+        </w:rPr>
+        <w:t>хендшејк</w:t>
+      </w:r>
+      <w:proofErr w:type="spellEnd"/>
+      <w:r>
+        <w:rPr>
+          <w:lang w:val="sr-Cyrl-RS"/>
+        </w:rPr>
+        <w:t xml:space="preserve"> сигнал </w:t>
+      </w:r>
+      <w:r>
+        <w:t>full</w:t>
+      </w:r>
+      <w:r>
+        <w:rPr>
+          <w:lang w:val="sr-Cyrl-RS"/>
+        </w:rPr>
+        <w:t xml:space="preserve"> </w:t>
+      </w:r>
+      <w:r>
+        <w:rPr>
+          <w:lang w:val="sr-Cyrl-RS"/>
+        </w:rPr>
+        <w:t xml:space="preserve">има </w:t>
+      </w:r>
+      <w:proofErr w:type="spellStart"/>
+      <w:r>
+        <w:rPr>
+          <w:lang w:val="sr-Cyrl-RS"/>
+        </w:rPr>
+        <w:t>вриједност</w:t>
+      </w:r>
+      <w:proofErr w:type="spellEnd"/>
+      <w:r>
+        <w:rPr>
+          <w:lang w:val="sr-Cyrl-RS"/>
+        </w:rPr>
+        <w:t xml:space="preserve"> 1, а у следећем циклусу позиција </w:t>
+      </w:r>
+      <w:r>
+        <w:rPr>
+          <w:lang w:val="sr-Cyrl-RS"/>
+        </w:rPr>
+        <w:lastRenderedPageBreak/>
+        <w:t xml:space="preserve">резултујућег пиксела од које почињемо рачунање броја за избор коефицијента постаје ј + </w:t>
+      </w:r>
+      <w:r>
+        <w:t>G_PH_NUM</w:t>
+      </w:r>
+      <w:r>
+        <w:rPr>
+          <w:lang w:val="sr-Cyrl-RS"/>
+        </w:rPr>
+        <w:t>.</w:t>
+      </w:r>
+      <w:r>
+        <w:rPr>
+          <w:lang w:val="sr-Cyrl-RS"/>
+        </w:rPr>
+        <w:t xml:space="preserve"> Ло</w:t>
+      </w:r>
+      <w:r>
+        <w:rPr>
+          <w:lang w:val="sr-Cyrl-RS"/>
+        </w:rPr>
+        <w:t>г</w:t>
+      </w:r>
+      <w:r>
+        <w:rPr>
+          <w:lang w:val="sr-Cyrl-RS"/>
+        </w:rPr>
+        <w:t xml:space="preserve">ика за избор </w:t>
+      </w:r>
+      <w:r>
+        <w:rPr>
+          <w:lang w:val="sr-Cyrl-RS"/>
+        </w:rPr>
+        <w:t xml:space="preserve">следеће позиције ј јесте једна од ствари која чини разлику између вертикалног и </w:t>
+      </w:r>
+      <w:proofErr w:type="spellStart"/>
+      <w:r>
+        <w:rPr>
+          <w:lang w:val="sr-Cyrl-RS"/>
+        </w:rPr>
+        <w:t>хоризоналног</w:t>
+      </w:r>
+      <w:proofErr w:type="spellEnd"/>
+      <w:r>
+        <w:rPr>
+          <w:lang w:val="sr-Cyrl-RS"/>
+        </w:rPr>
+        <w:t xml:space="preserve"> </w:t>
+      </w:r>
+      <w:proofErr w:type="spellStart"/>
+      <w:r>
+        <w:rPr>
+          <w:lang w:val="sr-Cyrl-RS"/>
+        </w:rPr>
+        <w:t>филтра</w:t>
+      </w:r>
+      <w:proofErr w:type="spellEnd"/>
+      <w:r>
+        <w:rPr>
+          <w:lang w:val="sr-Cyrl-RS"/>
+        </w:rPr>
+        <w:t xml:space="preserve"> и биће детаљно описана у даљем раду.</w:t>
+      </w:r>
     </w:p>
     <w:bookmarkEnd w:id="81"/>
     <w:p>
@@ -38433,7 +38969,6 @@
           <w:noProof/>
           <w:lang w:val="sr-Cyrl-RS"/>
         </w:rPr>
-        <w:lastRenderedPageBreak/>
         <w:drawing>
           <wp:inline distT="0" distB="0" distL="0" distR="0" wp14:anchorId="626620B5" wp14:editId="03019DF1">
             <wp:extent cx="5727700" cy="7444105"/>
@@ -38489,8 +39024,8 @@
         <w:pStyle w:val="Caption"/>
         <w:jc w:val="center"/>
         <w:rPr>
-          <w:sz w:val="36"/>
-          <w:szCs w:val="36"/>
+          <w:sz w:val="24"/>
+          <w:szCs w:val="24"/>
           <w:lang w:val="sr-Cyrl-RS"/>
         </w:rPr>
       </w:pPr>
@@ -38600,7 +39135,185 @@
       </w:r>
       <w:bookmarkEnd w:id="82"/>
     </w:p>
-    <w:p/>
+    <w:p>
+      <w:pPr>
+        <w:pStyle w:val="ListParagraph"/>
+        <w:numPr>
+          <w:ilvl w:val="0"/>
+          <w:numId w:val="36"/>
+        </w:numPr>
+        <w:rPr>
+          <w:color w:val="FF0000"/>
+          <w:lang w:val="sr-Cyrl-RS"/>
+        </w:rPr>
+      </w:pPr>
+      <w:r>
+        <w:rPr>
+          <w:color w:val="FF0000"/>
+          <w:lang w:val="sr-Cyrl-RS"/>
+        </w:rPr>
+        <w:lastRenderedPageBreak/>
+        <w:t xml:space="preserve">Додај на слици </w:t>
+      </w:r>
+      <w:proofErr w:type="spellStart"/>
+      <w:r>
+        <w:rPr>
+          <w:color w:val="FF0000"/>
+          <w:lang w:val="sr-Cyrl-RS"/>
+        </w:rPr>
+        <w:t>Г?ПХ?НУМ?валид</w:t>
+      </w:r>
+      <w:proofErr w:type="spellEnd"/>
+      <w:r>
+        <w:rPr>
+          <w:color w:val="FF0000"/>
+          <w:lang w:val="sr-Cyrl-RS"/>
+        </w:rPr>
+        <w:t xml:space="preserve"> на приоритетни кодер</w:t>
+      </w:r>
+    </w:p>
+    <w:p>
+      <w:pPr>
+        <w:rPr>
+          <w:lang w:val="sr-Cyrl-RS"/>
+        </w:rPr>
+      </w:pPr>
+      <w:r>
+        <w:rPr>
+          <w:lang w:val="sr-Cyrl-RS"/>
+        </w:rPr>
+        <w:t>Да би се омогућио истовремени избор коефицијената за рачунање више од једног резултујућег пиксела у једном циклусу</w:t>
+      </w:r>
+      <w:r>
+        <w:rPr>
+          <w:lang w:val="sr-Cyrl-RS"/>
+        </w:rPr>
+        <w:t xml:space="preserve">, ћелија за рачунање индекса коефицијената, раније описана и приказана на </w:t>
+      </w:r>
+      <w:r>
+        <w:rPr>
+          <w:i/>
+          <w:iCs/>
+          <w:lang w:val="sr-Cyrl-RS"/>
+        </w:rPr>
+        <w:t>Слика 5.15</w:t>
+      </w:r>
+      <w:r>
+        <w:rPr>
+          <w:lang w:val="sr-Cyrl-RS"/>
+        </w:rPr>
+        <w:t xml:space="preserve">. умножена је </w:t>
+      </w:r>
+      <w:r>
+        <w:t>G_PH_NUM +1</w:t>
+      </w:r>
+      <w:r>
+        <w:rPr>
+          <w:lang w:val="sr-Cyrl-RS"/>
+        </w:rPr>
+        <w:t xml:space="preserve"> пута и на улаз сваке доведена је позиција резултујућег пиксела за један увећана у односу на позицију доведену на ћелију прије посматране, </w:t>
+      </w:r>
+      <w:r>
+        <w:rPr>
+          <w:i/>
+          <w:iCs/>
+          <w:lang w:val="sr-Cyrl-RS"/>
+        </w:rPr>
+        <w:t>Слика 5.20</w:t>
+      </w:r>
+      <w:r>
+        <w:rPr>
+          <w:lang w:val="sr-Cyrl-RS"/>
+        </w:rPr>
+        <w:t xml:space="preserve">. </w:t>
+      </w:r>
+      <w:r>
+        <w:rPr>
+          <w:lang w:val="sr-Cyrl-RS"/>
+        </w:rPr>
+        <w:t xml:space="preserve">Последња додана ћелија служи само да </w:t>
+      </w:r>
+      <w:proofErr w:type="spellStart"/>
+      <w:r>
+        <w:rPr>
+          <w:lang w:val="sr-Cyrl-RS"/>
+        </w:rPr>
+        <w:t>провјери</w:t>
+      </w:r>
+      <w:proofErr w:type="spellEnd"/>
+      <w:r>
+        <w:rPr>
+          <w:lang w:val="sr-Cyrl-RS"/>
+        </w:rPr>
+        <w:t xml:space="preserve"> да ли резултујући пиксел на позицији ј +</w:t>
+      </w:r>
+      <w:r>
+        <w:t xml:space="preserve"> </w:t>
+      </w:r>
+      <w:r>
+        <w:t>G_PH_NUM</w:t>
+      </w:r>
+      <w:r>
+        <w:rPr>
+          <w:lang w:val="sr-Cyrl-RS"/>
+        </w:rPr>
+        <w:t xml:space="preserve"> потиче од пиксела на улазу, јер ако претходни пиксели потичу, посматрани не потиче, а посматрану ћелију не убацимо у дизајн, </w:t>
+      </w:r>
+      <w:proofErr w:type="spellStart"/>
+      <w:r>
+        <w:rPr>
+          <w:lang w:val="sr-Cyrl-RS"/>
+        </w:rPr>
+        <w:t>хендшејк</w:t>
+      </w:r>
+      <w:proofErr w:type="spellEnd"/>
+      <w:r>
+        <w:rPr>
+          <w:lang w:val="sr-Cyrl-RS"/>
+        </w:rPr>
+        <w:t xml:space="preserve"> сигнал </w:t>
+      </w:r>
+      <w:r>
+        <w:rPr>
+          <w:lang w:val="sr-Latn-RS"/>
+        </w:rPr>
+        <w:t xml:space="preserve">full </w:t>
+      </w:r>
+      <w:r>
+        <w:rPr>
+          <w:lang w:val="sr-Cyrl-RS"/>
+        </w:rPr>
+        <w:t xml:space="preserve">би непотребно задржао </w:t>
+      </w:r>
+      <w:proofErr w:type="spellStart"/>
+      <w:r>
+        <w:rPr>
+          <w:lang w:val="sr-Cyrl-RS"/>
+        </w:rPr>
+        <w:t>вриједност</w:t>
+      </w:r>
+      <w:proofErr w:type="spellEnd"/>
+      <w:r>
+        <w:rPr>
+          <w:lang w:val="sr-Cyrl-RS"/>
+        </w:rPr>
+        <w:t xml:space="preserve"> 1 и још један циклус би се покушавало искористити пикселе на улазу, који су већ потпуно </w:t>
+      </w:r>
+      <w:proofErr w:type="spellStart"/>
+      <w:r>
+        <w:rPr>
+          <w:lang w:val="sr-Cyrl-RS"/>
+        </w:rPr>
+        <w:t>искориштени</w:t>
+      </w:r>
+      <w:proofErr w:type="spellEnd"/>
+      <w:r>
+        <w:rPr>
+          <w:lang w:val="sr-Cyrl-RS"/>
+        </w:rPr>
+        <w:t>.</w:t>
+      </w:r>
+    </w:p>
     <w:p>
       <w:pPr>
         <w:keepNext/>
@@ -38610,7 +39323,6 @@
         <w:rPr>
           <w:noProof/>
         </w:rPr>
-        <w:lastRenderedPageBreak/>
         <w:drawing>
           <wp:inline distT="0" distB="0" distL="0" distR="0" wp14:anchorId="7014E663" wp14:editId="6CD75AE0">
             <wp:extent cx="5727700" cy="5742305"/>
@@ -38804,8 +39516,141 @@
       <w:bookmarkEnd w:id="83"/>
       <w:proofErr w:type="spellEnd"/>
     </w:p>
-    <w:p/>
-    <w:p/>
+    <w:p>
+      <w:pPr>
+        <w:rPr>
+          <w:lang w:val="sr-Cyrl-RS"/>
+        </w:rPr>
+      </w:pPr>
+      <w:r>
+        <w:rPr>
+          <w:lang w:val="sr-Cyrl-RS"/>
+        </w:rPr>
+        <w:t xml:space="preserve">Као што је речено, </w:t>
+      </w:r>
+      <w:r>
+        <w:rPr>
+          <w:lang w:val="sr-Cyrl-RS"/>
+        </w:rPr>
+        <w:t>наредна</w:t>
+      </w:r>
+      <w:r>
+        <w:rPr>
+          <w:lang w:val="sr-Cyrl-RS"/>
+        </w:rPr>
+        <w:t xml:space="preserve"> позиција резултујућег пиксела </w:t>
+      </w:r>
+      <w:r>
+        <w:rPr>
+          <w:lang w:val="sr-Cyrl-RS"/>
+        </w:rPr>
+        <w:t xml:space="preserve">за </w:t>
+      </w:r>
+      <w:r>
+        <w:rPr>
+          <w:lang w:val="sr-Cyrl-RS"/>
+        </w:rPr>
+        <w:t>кој</w:t>
+      </w:r>
+      <w:r>
+        <w:rPr>
+          <w:lang w:val="sr-Cyrl-RS"/>
+        </w:rPr>
+        <w:t>у</w:t>
+      </w:r>
+      <w:r>
+        <w:rPr>
+          <w:lang w:val="sr-Cyrl-RS"/>
+        </w:rPr>
+        <w:t xml:space="preserve"> ће</w:t>
+      </w:r>
+      <w:r>
+        <w:rPr>
+          <w:lang w:val="sr-Cyrl-RS"/>
+        </w:rPr>
+        <w:t xml:space="preserve"> се рачунати индекси коефицијената </w:t>
+      </w:r>
+      <w:r>
+        <w:rPr>
+          <w:lang w:val="sr-Cyrl-RS"/>
+        </w:rPr>
+        <w:t xml:space="preserve">бира се на основу </w:t>
+      </w:r>
+      <w:r>
+        <w:rPr>
+          <w:lang w:val="sr-Cyrl-RS"/>
+        </w:rPr>
+        <w:t xml:space="preserve">сигнала који говоре о ваљаности коефицијената, а </w:t>
+      </w:r>
+      <w:r>
+        <w:rPr>
+          <w:lang w:val="sr-Cyrl-RS"/>
+        </w:rPr>
+        <w:lastRenderedPageBreak/>
+        <w:t xml:space="preserve">дизајн </w:t>
+      </w:r>
+      <w:proofErr w:type="spellStart"/>
+      <w:r>
+        <w:rPr>
+          <w:lang w:val="sr-Cyrl-RS"/>
+        </w:rPr>
+        <w:t>намјењен</w:t>
+      </w:r>
+      <w:proofErr w:type="spellEnd"/>
+      <w:r>
+        <w:rPr>
+          <w:lang w:val="sr-Cyrl-RS"/>
+        </w:rPr>
+        <w:t xml:space="preserve"> за ту улогу поближе је приказан на </w:t>
+      </w:r>
+      <w:r>
+        <w:rPr>
+          <w:i/>
+          <w:iCs/>
+          <w:lang w:val="sr-Cyrl-RS"/>
+        </w:rPr>
+        <w:t>Слика 5.21</w:t>
+      </w:r>
+      <w:r>
+        <w:rPr>
+          <w:lang w:val="sr-Cyrl-RS"/>
+        </w:rPr>
+        <w:t xml:space="preserve">. У случају да коефицијент 0 није ваљан, ради се о смањењу слике по посматраној димензији, те </w:t>
+      </w:r>
+      <w:r>
+        <w:rPr>
+          <w:lang w:val="sr-Cyrl-RS"/>
+        </w:rPr>
+        <w:t xml:space="preserve">позиција резултујућег пиксела остаје ј, док се на улаз доводи нови пар пиксела. Уколико се ипак  ћелији </w:t>
+      </w:r>
+      <w:r>
+        <w:t>G_PH_NUM</w:t>
+      </w:r>
+      <w:r>
+        <w:rPr>
+          <w:lang w:val="sr-Cyrl-RS"/>
+        </w:rPr>
+        <w:t xml:space="preserve"> нађе сигнал о ваљаности постављен на јединицу, то нам говори да се пиксели на улазу користе и у наредном циклусу за прорачун резултујућих пиксела, а позиција резултујућег пиксела од кога се започиње </w:t>
+      </w:r>
+      <w:r>
+        <w:rPr>
+          <w:lang w:val="sr-Cyrl-RS"/>
+        </w:rPr>
+        <w:t>прорачун у наредном циклусу јесте ј +</w:t>
+      </w:r>
+      <w:r>
+        <w:t xml:space="preserve"> </w:t>
+      </w:r>
+      <w:r>
+        <w:t>G_PH_NUM</w:t>
+      </w:r>
+      <w:r>
+        <w:rPr>
+          <w:lang w:val="sr-Cyrl-RS"/>
+        </w:rPr>
+        <w:t>.</w:t>
+      </w:r>
+    </w:p>
     <w:p>
       <w:pPr>
         <w:keepNext/>
@@ -38815,7 +39660,6 @@
         <w:rPr>
           <w:noProof/>
         </w:rPr>
-        <w:lastRenderedPageBreak/>
         <w:drawing>
           <wp:inline distT="0" distB="0" distL="0" distR="0" wp14:anchorId="1CC63E56" wp14:editId="7C521F90">
             <wp:extent cx="4743958" cy="2050845"/>
@@ -38873,6 +39717,7 @@
         <w:rPr>
           <w:sz w:val="24"/>
           <w:szCs w:val="24"/>
+          <w:lang w:val="sr-Cyrl-RS"/>
         </w:rPr>
       </w:pPr>
       <w:bookmarkStart w:id="84" w:name="_Toc132609369"/>
@@ -38981,39 +39826,372 @@
       </w:r>
       <w:bookmarkEnd w:id="84"/>
     </w:p>
-    <w:p/>
-    <w:p>
-      <w:proofErr w:type="spellStart"/>
-      <w:r>
-        <w:t>Хоризонтални</w:t>
-      </w:r>
-      <w:proofErr w:type="spellEnd"/>
-      <w:r>
-        <w:t>/</w:t>
-      </w:r>
-      <w:proofErr w:type="spellStart"/>
-      <w:r>
-        <w:t>вертикални</w:t>
-      </w:r>
-      <w:proofErr w:type="spellEnd"/>
-      <w:r>
-        <w:t xml:space="preserve">, </w:t>
-      </w:r>
-      <w:proofErr w:type="spellStart"/>
-      <w:r>
-        <w:t>наведи</w:t>
-      </w:r>
-      <w:proofErr w:type="spellEnd"/>
-      <w:r>
-        <w:t xml:space="preserve"> </w:t>
-      </w:r>
-      <w:proofErr w:type="spellStart"/>
-      <w:r>
-        <w:t>разлику</w:t>
-      </w:r>
-      <w:proofErr w:type="spellEnd"/>
-    </w:p>
-    <w:p/>
+    <w:p>
+      <w:pPr>
+        <w:pStyle w:val="ListParagraph"/>
+        <w:numPr>
+          <w:ilvl w:val="0"/>
+          <w:numId w:val="36"/>
+        </w:numPr>
+        <w:rPr>
+          <w:color w:val="FF0000"/>
+          <w:lang w:val="sr-Cyrl-RS"/>
+        </w:rPr>
+      </w:pPr>
+      <w:r>
+        <w:rPr>
+          <w:color w:val="FF0000"/>
+          <w:lang w:val="sr-Cyrl-RS"/>
+        </w:rPr>
+        <w:t xml:space="preserve">Додај на слици </w:t>
+      </w:r>
+      <w:r>
+        <w:rPr>
+          <w:color w:val="FF0000"/>
+        </w:rPr>
+        <w:t>G_PH_NUM</w:t>
+      </w:r>
+      <w:r>
+        <w:rPr>
+          <w:color w:val="FF0000"/>
+          <w:lang w:val="sr-Cyrl-RS"/>
+        </w:rPr>
+        <w:t xml:space="preserve"> </w:t>
+      </w:r>
+      <w:proofErr w:type="spellStart"/>
+      <w:r>
+        <w:rPr>
+          <w:color w:val="FF0000"/>
+          <w:lang w:val="sr-Cyrl-RS"/>
+        </w:rPr>
+        <w:t>валид</w:t>
+      </w:r>
+      <w:proofErr w:type="spellEnd"/>
+      <w:r>
+        <w:rPr>
+          <w:color w:val="FF0000"/>
+          <w:lang w:val="sr-Cyrl-RS"/>
+        </w:rPr>
+        <w:t xml:space="preserve"> на приоритетни кодер</w:t>
+      </w:r>
+    </w:p>
+    <w:p>
+      <w:pPr>
+        <w:pStyle w:val="ListParagraph"/>
+        <w:numPr>
+          <w:ilvl w:val="0"/>
+          <w:numId w:val="36"/>
+        </w:numPr>
+        <w:rPr>
+          <w:color w:val="FF0000"/>
+          <w:lang w:val="sr-Cyrl-RS"/>
+        </w:rPr>
+      </w:pPr>
+      <w:r>
+        <w:rPr>
+          <w:color w:val="FF0000"/>
+          <w:lang w:val="sr-Cyrl-RS"/>
+        </w:rPr>
+        <w:t>Додај слику са</w:t>
+      </w:r>
+      <w:r>
+        <w:rPr>
+          <w:color w:val="FF0000"/>
+          <w:lang w:val="sr-Cyrl-RS"/>
+        </w:rPr>
+        <w:t xml:space="preserve"> инфо сигнал</w:t>
+      </w:r>
+      <w:r>
+        <w:rPr>
+          <w:color w:val="FF0000"/>
+          <w:lang w:val="sr-Cyrl-RS"/>
+        </w:rPr>
+        <w:t>ом и опиши га</w:t>
+      </w:r>
+    </w:p>
+    <w:p>
+      <w:pPr>
+        <w:pStyle w:val="ListParagraph"/>
+        <w:numPr>
+          <w:ilvl w:val="0"/>
+          <w:numId w:val="36"/>
+        </w:numPr>
+        <w:rPr>
+          <w:color w:val="FF0000"/>
+          <w:lang w:val="sr-Cyrl-RS"/>
+        </w:rPr>
+      </w:pPr>
+      <w:r>
+        <w:rPr>
+          <w:color w:val="FF0000"/>
+          <w:lang w:val="sr-Cyrl-RS"/>
+        </w:rPr>
+        <w:t xml:space="preserve">Опиши зашто вертикални, па хоризонтални – кажи да је редослед појашњен код цика </w:t>
+      </w:r>
+      <w:proofErr w:type="spellStart"/>
+      <w:r>
+        <w:rPr>
+          <w:color w:val="FF0000"/>
+          <w:lang w:val="sr-Cyrl-RS"/>
+        </w:rPr>
+        <w:t>ксајлинкса</w:t>
+      </w:r>
+      <w:proofErr w:type="spellEnd"/>
+    </w:p>
+    <w:p>
+      <w:pPr>
+        <w:rPr>
+          <w:color w:val="000000" w:themeColor="text1"/>
+          <w:lang w:val="sr-Cyrl-RS"/>
+        </w:rPr>
+      </w:pPr>
+      <w:r>
+        <w:rPr>
+          <w:lang w:val="sr-Cyrl-RS"/>
+        </w:rPr>
+        <w:t xml:space="preserve">Због другачијег </w:t>
+      </w:r>
+      <w:proofErr w:type="spellStart"/>
+      <w:r>
+        <w:rPr>
+          <w:lang w:val="sr-Cyrl-RS"/>
+        </w:rPr>
+        <w:t>мијењања</w:t>
+      </w:r>
+      <w:proofErr w:type="spellEnd"/>
+      <w:r>
+        <w:rPr>
+          <w:lang w:val="sr-Cyrl-RS"/>
+        </w:rPr>
+        <w:t xml:space="preserve"> позиције улазних пиксела при довођењу на вертикални и на хоризонтални филтар </w:t>
+      </w:r>
+      <w:r>
+        <w:rPr>
+          <w:color w:val="FF0000"/>
+          <w:lang w:val="sr-Cyrl-RS"/>
+        </w:rPr>
+        <w:t>(да не бих рекао усправни и водоравни )</w:t>
+      </w:r>
+      <w:r>
+        <w:rPr>
+          <w:color w:val="FF0000"/>
+          <w:lang w:val="sr-Cyrl-RS"/>
+        </w:rPr>
+        <w:t xml:space="preserve"> </w:t>
+      </w:r>
+      <w:r>
+        <w:rPr>
+          <w:color w:val="000000" w:themeColor="text1"/>
+          <w:lang w:val="sr-Cyrl-RS"/>
+        </w:rPr>
+        <w:t>имамо и разлике у</w:t>
+      </w:r>
+      <w:r>
+        <w:rPr>
+          <w:color w:val="000000" w:themeColor="text1"/>
+          <w:lang w:val="sr-Cyrl-RS"/>
+        </w:rPr>
+        <w:t xml:space="preserve"> избору</w:t>
+      </w:r>
+      <w:r>
+        <w:rPr>
+          <w:color w:val="000000" w:themeColor="text1"/>
+          <w:lang w:val="sr-Cyrl-RS"/>
+        </w:rPr>
+        <w:t xml:space="preserve"> </w:t>
+      </w:r>
+      <w:r>
+        <w:rPr>
+          <w:color w:val="000000" w:themeColor="text1"/>
+          <w:lang w:val="sr-Cyrl-RS"/>
+        </w:rPr>
+        <w:t>ј</w:t>
+      </w:r>
+      <w:r>
+        <w:rPr>
+          <w:color w:val="000000" w:themeColor="text1"/>
+        </w:rPr>
+        <w:t>_next</w:t>
+      </w:r>
+      <w:r>
+        <w:rPr>
+          <w:color w:val="000000" w:themeColor="text1"/>
+          <w:lang w:val="sr-Cyrl-RS"/>
+        </w:rPr>
+        <w:t xml:space="preserve"> </w:t>
+      </w:r>
+      <w:proofErr w:type="spellStart"/>
+      <w:r>
+        <w:rPr>
+          <w:color w:val="000000" w:themeColor="text1"/>
+          <w:lang w:val="sr-Cyrl-RS"/>
+        </w:rPr>
+        <w:t>вриједности</w:t>
+      </w:r>
+      <w:proofErr w:type="spellEnd"/>
+      <w:r>
+        <w:rPr>
+          <w:color w:val="000000" w:themeColor="text1"/>
+          <w:lang w:val="sr-Cyrl-RS"/>
+        </w:rPr>
+        <w:t xml:space="preserve"> која се узима као позиција наредног резултујућег пиксела који се рачуна. Наиме, на вертикални филтар, све до појаве сигнала за последњи сигнал у реду, доводе се парови пиксела који имају исту позицију, па с обзиром на то </w:t>
+      </w:r>
+      <w:r>
+        <w:rPr>
+          <w:color w:val="000000" w:themeColor="text1"/>
+          <w:lang w:val="sr-Cyrl-RS"/>
+        </w:rPr>
+        <w:t>ј</w:t>
+      </w:r>
+      <w:r>
+        <w:rPr>
+          <w:color w:val="000000" w:themeColor="text1"/>
+        </w:rPr>
+        <w:t>_next</w:t>
+      </w:r>
+      <w:r>
+        <w:rPr>
+          <w:color w:val="000000" w:themeColor="text1"/>
+          <w:lang w:val="sr-Cyrl-RS"/>
+        </w:rPr>
+        <w:t xml:space="preserve"> се користи само ако пиксели на улазу нису у потпуности </w:t>
+      </w:r>
+      <w:proofErr w:type="spellStart"/>
+      <w:r>
+        <w:rPr>
+          <w:color w:val="000000" w:themeColor="text1"/>
+          <w:lang w:val="sr-Cyrl-RS"/>
+        </w:rPr>
+        <w:t>искориштени</w:t>
+      </w:r>
+      <w:proofErr w:type="spellEnd"/>
+      <w:r>
+        <w:rPr>
+          <w:color w:val="000000" w:themeColor="text1"/>
+          <w:lang w:val="sr-Cyrl-RS"/>
+        </w:rPr>
+        <w:t xml:space="preserve"> или ако смо искористили последњи пар пиксела из посматраног реда, док ако јесу у потпуности </w:t>
+      </w:r>
+      <w:proofErr w:type="spellStart"/>
+      <w:r>
+        <w:rPr>
+          <w:color w:val="000000" w:themeColor="text1"/>
+          <w:lang w:val="sr-Cyrl-RS"/>
+        </w:rPr>
+        <w:t>искориштени</w:t>
+      </w:r>
+      <w:proofErr w:type="spellEnd"/>
+      <w:r>
+        <w:rPr>
+          <w:color w:val="000000" w:themeColor="text1"/>
+          <w:lang w:val="sr-Cyrl-RS"/>
+        </w:rPr>
+        <w:t xml:space="preserve"> поново се полази од </w:t>
+      </w:r>
+      <w:proofErr w:type="spellStart"/>
+      <w:r>
+        <w:rPr>
+          <w:color w:val="000000" w:themeColor="text1"/>
+          <w:lang w:val="sr-Cyrl-RS"/>
+        </w:rPr>
+        <w:t>вриједности</w:t>
+      </w:r>
+      <w:proofErr w:type="spellEnd"/>
+      <w:r>
+        <w:rPr>
+          <w:color w:val="000000" w:themeColor="text1"/>
+          <w:lang w:val="sr-Cyrl-RS"/>
+        </w:rPr>
+        <w:t xml:space="preserve"> ј кој</w:t>
+      </w:r>
+      <w:r>
+        <w:rPr>
+          <w:color w:val="000000" w:themeColor="text1"/>
+          <w:lang w:val="sr-Cyrl-RS"/>
+        </w:rPr>
+        <w:t>а</w:t>
+      </w:r>
+      <w:r>
+        <w:rPr>
+          <w:color w:val="000000" w:themeColor="text1"/>
+          <w:lang w:val="sr-Cyrl-RS"/>
+        </w:rPr>
+        <w:t xml:space="preserve"> </w:t>
+      </w:r>
+      <w:r>
+        <w:rPr>
+          <w:color w:val="000000" w:themeColor="text1"/>
+          <w:lang w:val="sr-Cyrl-RS"/>
+        </w:rPr>
+        <w:t>се користила на</w:t>
+      </w:r>
+      <w:r>
+        <w:rPr>
+          <w:color w:val="000000" w:themeColor="text1"/>
+          <w:lang w:val="sr-Cyrl-RS"/>
+        </w:rPr>
+        <w:t xml:space="preserve"> почетку. </w:t>
+      </w:r>
+      <w:r>
+        <w:rPr>
+          <w:color w:val="000000" w:themeColor="text1"/>
+          <w:lang w:val="sr-Cyrl-RS"/>
+        </w:rPr>
+        <w:t xml:space="preserve">У случају да се ради о хоризонталном </w:t>
+      </w:r>
+      <w:proofErr w:type="spellStart"/>
+      <w:r>
+        <w:rPr>
+          <w:color w:val="000000" w:themeColor="text1"/>
+          <w:lang w:val="sr-Cyrl-RS"/>
+        </w:rPr>
+        <w:t>филтру</w:t>
+      </w:r>
+      <w:proofErr w:type="spellEnd"/>
+      <w:r>
+        <w:rPr>
+          <w:color w:val="000000" w:themeColor="text1"/>
+          <w:lang w:val="sr-Cyrl-RS"/>
+        </w:rPr>
+        <w:t xml:space="preserve">, позиција пиксела се </w:t>
+      </w:r>
+      <w:proofErr w:type="spellStart"/>
+      <w:r>
+        <w:rPr>
+          <w:color w:val="000000" w:themeColor="text1"/>
+          <w:lang w:val="sr-Cyrl-RS"/>
+        </w:rPr>
+        <w:t>мијења</w:t>
+      </w:r>
+      <w:proofErr w:type="spellEnd"/>
+      <w:r>
+        <w:rPr>
+          <w:color w:val="000000" w:themeColor="text1"/>
+          <w:lang w:val="sr-Cyrl-RS"/>
+        </w:rPr>
+        <w:t xml:space="preserve"> све до последњег пиксела у реду, када се прелази на следећи пар пиксела који потиче из следећег реда, па се сходно томе и </w:t>
+      </w:r>
+      <w:r>
+        <w:rPr>
+          <w:color w:val="000000" w:themeColor="text1"/>
+          <w:lang w:val="sr-Cyrl-RS"/>
+        </w:rPr>
+        <w:t>ј</w:t>
+      </w:r>
+      <w:r>
+        <w:rPr>
+          <w:color w:val="000000" w:themeColor="text1"/>
+        </w:rPr>
+        <w:t>_next</w:t>
+      </w:r>
+      <w:r>
+        <w:rPr>
+          <w:color w:val="000000" w:themeColor="text1"/>
+          <w:lang w:val="sr-Cyrl-RS"/>
+        </w:rPr>
+        <w:t xml:space="preserve"> користи све до последњег пиксела у реду, након кога се поново почиње од нуле.</w:t>
+      </w:r>
+    </w:p>
     <w:p>
       <w:pPr>
         <w:pStyle w:val="Heading4"/>
@@ -39026,6 +40204,176 @@
           <w:color w:val="44546A" w:themeColor="text2"/>
           <w:lang w:val="sr-Cyrl-RS"/>
         </w:rPr>
+        <w:t xml:space="preserve">Управљање </w:t>
+      </w:r>
+      <w:proofErr w:type="spellStart"/>
+      <w:r>
+        <w:rPr>
+          <w:color w:val="44546A" w:themeColor="text2"/>
+          <w:lang w:val="sr-Cyrl-RS"/>
+        </w:rPr>
+        <w:t>вриједностима</w:t>
+      </w:r>
+      <w:proofErr w:type="spellEnd"/>
+      <w:r>
+        <w:rPr>
+          <w:color w:val="44546A" w:themeColor="text2"/>
+          <w:lang w:val="sr-Cyrl-RS"/>
+        </w:rPr>
+        <w:t xml:space="preserve"> додатних сигнала</w:t>
+      </w:r>
+    </w:p>
+    <w:p>
+      <w:pPr>
+        <w:ind w:firstLine="720"/>
+        <w:rPr>
+          <w:lang w:val="sr-Cyrl-RS"/>
+        </w:rPr>
+      </w:pPr>
+      <w:r>
+        <w:rPr>
+          <w:lang w:val="sr-Cyrl-RS"/>
+        </w:rPr>
+        <w:t xml:space="preserve">Уколико на вертикалном </w:t>
+      </w:r>
+      <w:proofErr w:type="spellStart"/>
+      <w:r>
+        <w:rPr>
+          <w:lang w:val="sr-Cyrl-RS"/>
+        </w:rPr>
+        <w:t>филтру</w:t>
+      </w:r>
+      <w:proofErr w:type="spellEnd"/>
+      <w:r>
+        <w:rPr>
+          <w:lang w:val="sr-Cyrl-RS"/>
+        </w:rPr>
+        <w:t xml:space="preserve"> на улазу имамо </w:t>
+      </w:r>
+      <w:proofErr w:type="spellStart"/>
+      <w:r>
+        <w:rPr>
+          <w:lang w:val="sr-Cyrl-RS"/>
+        </w:rPr>
+        <w:t>парр</w:t>
+      </w:r>
+      <w:proofErr w:type="spellEnd"/>
+      <w:r>
+        <w:rPr>
+          <w:lang w:val="sr-Cyrl-RS"/>
+        </w:rPr>
+        <w:t xml:space="preserve"> пиксела, са додатним сигналном за почетак нове слике, та информација </w:t>
+      </w:r>
+      <w:proofErr w:type="spellStart"/>
+      <w:r>
+        <w:rPr>
+          <w:lang w:val="sr-Cyrl-RS"/>
+        </w:rPr>
+        <w:t>прослијеђује</w:t>
+      </w:r>
+      <w:proofErr w:type="spellEnd"/>
+      <w:r>
+        <w:rPr>
+          <w:lang w:val="sr-Cyrl-RS"/>
+        </w:rPr>
+        <w:t xml:space="preserve"> се само једном резултујућем пикселу и то оном са најнижом </w:t>
+      </w:r>
+      <w:proofErr w:type="spellStart"/>
+      <w:r>
+        <w:rPr>
+          <w:lang w:val="sr-Cyrl-RS"/>
+        </w:rPr>
+        <w:t>вриједности</w:t>
+      </w:r>
+      <w:proofErr w:type="spellEnd"/>
+      <w:r>
+        <w:rPr>
+          <w:lang w:val="sr-Cyrl-RS"/>
+        </w:rPr>
+        <w:t xml:space="preserve"> ј. </w:t>
+      </w:r>
+      <w:r>
+        <w:rPr>
+          <w:lang w:val="sr-Cyrl-RS"/>
+        </w:rPr>
+        <w:t xml:space="preserve">Информација о последњем пикселу у реду </w:t>
+      </w:r>
+      <w:proofErr w:type="spellStart"/>
+      <w:r>
+        <w:rPr>
+          <w:lang w:val="sr-Cyrl-RS"/>
+        </w:rPr>
+        <w:t>прослијеђује</w:t>
+      </w:r>
+      <w:proofErr w:type="spellEnd"/>
+      <w:r>
+        <w:rPr>
+          <w:lang w:val="sr-Cyrl-RS"/>
+        </w:rPr>
+        <w:t xml:space="preserve"> се свим резултујућим пикселима, јер сви и чине последње пикселе у насталим редовима. Хоризонтални филтар има благо другачије понашање. На хоризонталном </w:t>
+      </w:r>
+      <w:proofErr w:type="spellStart"/>
+      <w:r>
+        <w:rPr>
+          <w:lang w:val="sr-Cyrl-RS"/>
+        </w:rPr>
+        <w:t>филтру</w:t>
+      </w:r>
+      <w:proofErr w:type="spellEnd"/>
+      <w:r>
+        <w:rPr>
+          <w:lang w:val="sr-Cyrl-RS"/>
+        </w:rPr>
+        <w:t xml:space="preserve"> информација о почетку нове слике такође се </w:t>
+      </w:r>
+      <w:proofErr w:type="spellStart"/>
+      <w:r>
+        <w:rPr>
+          <w:lang w:val="sr-Cyrl-RS"/>
+        </w:rPr>
+        <w:t>прослијеђује</w:t>
+      </w:r>
+      <w:proofErr w:type="spellEnd"/>
+      <w:r>
+        <w:rPr>
+          <w:lang w:val="sr-Cyrl-RS"/>
+        </w:rPr>
+        <w:t xml:space="preserve"> само једном пикселу и то оном на најнижој позицији, у овом случају на позицији нула</w:t>
+      </w:r>
+      <w:r>
+        <w:rPr>
+          <w:lang w:val="sr-Cyrl-RS"/>
+        </w:rPr>
+        <w:t xml:space="preserve">, док се информација о последњем пикселу у реду </w:t>
+      </w:r>
+      <w:proofErr w:type="spellStart"/>
+      <w:r>
+        <w:rPr>
+          <w:lang w:val="sr-Cyrl-RS"/>
+        </w:rPr>
+        <w:t>прослијеђује</w:t>
+      </w:r>
+      <w:proofErr w:type="spellEnd"/>
+      <w:r>
+        <w:rPr>
+          <w:lang w:val="sr-Cyrl-RS"/>
+        </w:rPr>
+        <w:t xml:space="preserve"> само последњем пикселу који настаје од посматраног пара пиксела на улазу.</w:t>
+      </w:r>
+    </w:p>
+    <w:p>
+      <w:pPr>
+        <w:pStyle w:val="Heading4"/>
+        <w:rPr>
+          <w:lang w:val="sr-Cyrl-RS"/>
+        </w:rPr>
+      </w:pPr>
+      <w:r>
+        <w:rPr>
+          <w:color w:val="44546A" w:themeColor="text2"/>
+          <w:lang w:val="sr-Cyrl-RS"/>
+        </w:rPr>
+        <w:lastRenderedPageBreak/>
         <w:t xml:space="preserve">Реализација модула за </w:t>
       </w:r>
       <w:r>
@@ -39058,13 +40406,48 @@
           <w:lang w:val="sr-Cyrl-RS"/>
         </w:rPr>
       </w:pPr>
-    </w:p>
-    <w:p>
-      <w:pPr>
-        <w:rPr>
-          <w:lang w:val="sr-Cyrl-RS"/>
-        </w:rPr>
-      </w:pPr>
+      <w:proofErr w:type="spellStart"/>
+      <w:r>
+        <w:rPr>
+          <w:lang w:val="sr-Cyrl-RS"/>
+        </w:rPr>
+        <w:t>Дсп</w:t>
+      </w:r>
+      <w:proofErr w:type="spellEnd"/>
+      <w:r>
+        <w:rPr>
+          <w:lang w:val="sr-Cyrl-RS"/>
+        </w:rPr>
+        <w:t xml:space="preserve"> </w:t>
+      </w:r>
+      <w:proofErr w:type="spellStart"/>
+      <w:r>
+        <w:rPr>
+          <w:lang w:val="sr-Cyrl-RS"/>
+        </w:rPr>
+        <w:t>мјау</w:t>
+      </w:r>
+      <w:proofErr w:type="spellEnd"/>
+      <w:r>
+        <w:rPr>
+          <w:lang w:val="sr-Cyrl-RS"/>
+        </w:rPr>
+        <w:t xml:space="preserve"> </w:t>
+      </w:r>
+      <w:proofErr w:type="spellStart"/>
+      <w:r>
+        <w:rPr>
+          <w:lang w:val="sr-Cyrl-RS"/>
+        </w:rPr>
+        <w:t>мјау</w:t>
+      </w:r>
+      <w:proofErr w:type="spellEnd"/>
+      <w:r>
+        <w:rPr>
+          <w:lang w:val="sr-Cyrl-RS"/>
+        </w:rPr>
+        <w:t xml:space="preserve"> … пиши, цртај … </w:t>
+      </w:r>
     </w:p>
     <w:p>
       <w:pPr>
@@ -39084,21 +40467,7 @@
         <w:rPr>
           <w:lang w:val="en-US"/>
         </w:rPr>
-        <w:t xml:space="preserve">FIFO – First </w:t>
-      </w:r>
-      <w:proofErr w:type="gramStart"/>
-      <w:r>
-        <w:rPr>
-          <w:lang w:val="en-US"/>
-        </w:rPr>
-        <w:t>In</w:t>
-      </w:r>
-      <w:proofErr w:type="gramEnd"/>
-      <w:r>
-        <w:rPr>
-          <w:lang w:val="en-US"/>
-        </w:rPr>
-        <w:t xml:space="preserve"> First Out</w:t>
+        <w:t>FIFO – First In First Out</w:t>
       </w:r>
       <w:r>
         <w:t>) банк</w:t>
@@ -39387,13 +40756,8 @@
         <w:t>in_dim</w:t>
       </w:r>
       <w:proofErr w:type="spellEnd"/>
-      <w:proofErr w:type="gramStart"/>
-      <w:r>
-        <w:t>) :</w:t>
-      </w:r>
-      <w:proofErr w:type="gramEnd"/>
-      <w:r>
-        <w:t xml:space="preserve"> 0</w:t>
+      <w:r>
+        <w:t>) : 0</w:t>
       </w:r>
     </w:p>
     <w:p>
@@ -39468,80 +40832,58 @@
         <w:rPr>
           <w:vertAlign w:val="subscript"/>
         </w:rPr>
-        <w:t>rez_</w:t>
-      </w:r>
-      <w:proofErr w:type="gramStart"/>
+        <w:t>rez_dim</w:t>
+      </w:r>
+      <w:proofErr w:type="spellEnd"/>
       <w:r>
         <w:rPr>
           <w:vertAlign w:val="subscript"/>
-        </w:rPr>
-        <w:t>dim</w:t>
-      </w:r>
-      <w:proofErr w:type="spellEnd"/>
+          <w:lang w:val="sr-Cyrl-RS"/>
+        </w:rPr>
+        <w:t xml:space="preserve"> </w:t>
+      </w:r>
+      <w:r>
+        <w:t>,</w:t>
+      </w:r>
+      <w:r>
+        <w:rPr>
+          <w:lang w:val="sr-Cyrl-RS"/>
+        </w:rPr>
+        <w:t xml:space="preserve"> Вертикална димензија резултујуће слике</w:t>
+      </w:r>
+    </w:p>
+    <w:p>
+      <w:pPr>
+        <w:rPr>
+          <w:lang w:val="sr-Cyrl-RS"/>
+        </w:rPr>
+      </w:pPr>
+      <w:r>
+        <w:t xml:space="preserve">             </w:t>
+      </w:r>
+      <w:proofErr w:type="spellStart"/>
+      <w:r>
+        <w:t>V</w:t>
+      </w:r>
       <w:r>
         <w:rPr>
           <w:vertAlign w:val="subscript"/>
-          <w:lang w:val="sr-Cyrl-RS"/>
-        </w:rPr>
-        <w:t xml:space="preserve"> </w:t>
-      </w:r>
-      <w:r>
-        <w:t>,</w:t>
-      </w:r>
-      <w:proofErr w:type="gramEnd"/>
-      <w:r>
-        <w:rPr>
-          <w:lang w:val="sr-Cyrl-RS"/>
-        </w:rPr>
-        <w:t xml:space="preserve"> Вертикална димензија резултујуће слике</w:t>
-      </w:r>
-    </w:p>
-    <w:p>
-      <w:pPr>
-        <w:rPr>
-          <w:lang w:val="sr-Cyrl-RS"/>
-        </w:rPr>
-      </w:pPr>
-      <w:r>
-        <w:t xml:space="preserve">             </w:t>
-      </w:r>
-      <w:proofErr w:type="spellStart"/>
-      <w:r>
-        <w:t>V</w:t>
-      </w:r>
+        </w:rPr>
+        <w:t>in_dim</w:t>
+      </w:r>
+      <w:proofErr w:type="spellEnd"/>
       <w:r>
         <w:rPr>
           <w:vertAlign w:val="subscript"/>
-        </w:rPr>
-        <w:t>in_</w:t>
-      </w:r>
-      <w:proofErr w:type="gramStart"/>
+          <w:lang w:val="sr-Cyrl-RS"/>
+        </w:rPr>
+        <w:t xml:space="preserve"> </w:t>
+      </w:r>
       <w:r>
         <w:rPr>
           <w:vertAlign w:val="subscript"/>
         </w:rPr>
-        <w:t>dim</w:t>
-      </w:r>
-      <w:proofErr w:type="spellEnd"/>
-      <w:r>
-        <w:rPr>
-          <w:vertAlign w:val="subscript"/>
-          <w:lang w:val="sr-Cyrl-RS"/>
-        </w:rPr>
-        <w:t xml:space="preserve"> </w:t>
-      </w:r>
-      <w:r>
-        <w:rPr>
-          <w:vertAlign w:val="subscript"/>
-        </w:rPr>
-        <w:t>,</w:t>
-      </w:r>
-      <w:proofErr w:type="gramEnd"/>
-      <w:r>
-        <w:rPr>
-          <w:vertAlign w:val="subscript"/>
-        </w:rPr>
-        <w:t xml:space="preserve"> </w:t>
+        <w:t xml:space="preserve">, </w:t>
       </w:r>
       <w:r>
         <w:rPr>
@@ -39606,14 +40948,7 @@
         <w:rPr>
           <w:lang w:val="sr-Cyrl-RS"/>
         </w:rPr>
-        <w:t xml:space="preserve">Ако кажемо да пиксели који истовремено стижу на модул, тј. потичу од једног пара оригиналних пиксела и долазе у истом такт циклусу, чине један пакет пиксела, онда </w:t>
-      </w:r>
-      <w:r>
-        <w:rPr>
-          <w:lang w:val="sr-Cyrl-RS"/>
-        </w:rPr>
-        <w:lastRenderedPageBreak/>
-        <w:t>сигнал „</w:t>
+        <w:t>Ако кажемо да пиксели који истовремено стижу на модул, тј. потичу од једног пара оригиналних пиксела и долазе у истом такт циклусу, чине један пакет пиксела, онда сигнал „</w:t>
       </w:r>
       <w:proofErr w:type="spellStart"/>
       <w:r>
@@ -41498,14 +42833,12 @@
       <w:r>
         <w:t>1</w:t>
       </w:r>
-      <w:proofErr w:type="gramStart"/>
       <w:r>
         <w:t xml:space="preserve">]  </w:t>
       </w:r>
       <w:r>
         <w:t>https://www.xilinx.com/support/documentation/ip_documentation/v_scaler/v8_1/pg009_v_scaler.pdf</w:t>
       </w:r>
-      <w:proofErr w:type="gramEnd"/>
     </w:p>
     <w:p>
       <w:r>
@@ -43157,6 +44490,119 @@
     </w:lvl>
   </w:abstractNum>
   <w:abstractNum w:abstractNumId="5" w15:restartNumberingAfterBreak="0">
+    <w:nsid w:val="1ACA71A3"/>
+    <w:multiLevelType w:val="hybridMultilevel"/>
+    <w:tmpl w:val="9E4A1382"/>
+    <w:lvl w:ilvl="0" w:tplc="04090001">
+      <w:start w:val="1"/>
+      <w:numFmt w:val="bullet"/>
+      <w:lvlText w:val=""/>
+      <w:lvlJc w:val="left"/>
+      <w:pPr>
+        <w:ind w:left="720" w:hanging="360"/>
+      </w:pPr>
+      <w:rPr>
+        <w:rFonts w:ascii="Symbol" w:hAnsi="Symbol" w:hint="default"/>
+      </w:rPr>
+    </w:lvl>
+    <w:lvl w:ilvl="1" w:tplc="04090003" w:tentative="1">
+      <w:start w:val="1"/>
+      <w:numFmt w:val="bullet"/>
+      <w:lvlText w:val="o"/>
+      <w:lvlJc w:val="left"/>
+      <w:pPr>
+        <w:ind w:left="1440" w:hanging="360"/>
+      </w:pPr>
+      <w:rPr>
+        <w:rFonts w:ascii="Courier New" w:hAnsi="Courier New" w:cs="Courier New" w:hint="default"/>
+      </w:rPr>
+    </w:lvl>
+    <w:lvl w:ilvl="2" w:tplc="04090005" w:tentative="1">
+      <w:start w:val="1"/>
+      <w:numFmt w:val="bullet"/>
+      <w:lvlText w:val=""/>
+      <w:lvlJc w:val="left"/>
+      <w:pPr>
+        <w:ind w:left="2160" w:hanging="360"/>
+      </w:pPr>
+      <w:rPr>
+        <w:rFonts w:ascii="Wingdings" w:hAnsi="Wingdings" w:hint="default"/>
+      </w:rPr>
+    </w:lvl>
+    <w:lvl w:ilvl="3" w:tplc="04090001" w:tentative="1">
+      <w:start w:val="1"/>
+      <w:numFmt w:val="bullet"/>
+      <w:lvlText w:val=""/>
+      <w:lvlJc w:val="left"/>
+      <w:pPr>
+        <w:ind w:left="2880" w:hanging="360"/>
+      </w:pPr>
+      <w:rPr>
+        <w:rFonts w:ascii="Symbol" w:hAnsi="Symbol" w:hint="default"/>
+      </w:rPr>
+    </w:lvl>
+    <w:lvl w:ilvl="4" w:tplc="04090003" w:tentative="1">
+      <w:start w:val="1"/>
+      <w:numFmt w:val="bullet"/>
+      <w:lvlText w:val="o"/>
+      <w:lvlJc w:val="left"/>
+      <w:pPr>
+        <w:ind w:left="3600" w:hanging="360"/>
+      </w:pPr>
+      <w:rPr>
+        <w:rFonts w:ascii="Courier New" w:hAnsi="Courier New" w:cs="Courier New" w:hint="default"/>
+      </w:rPr>
+    </w:lvl>
+    <w:lvl w:ilvl="5" w:tplc="04090005" w:tentative="1">
+      <w:start w:val="1"/>
+      <w:numFmt w:val="bullet"/>
+      <w:lvlText w:val=""/>
+      <w:lvlJc w:val="left"/>
+      <w:pPr>
+        <w:ind w:left="4320" w:hanging="360"/>
+      </w:pPr>
+      <w:rPr>
+        <w:rFonts w:ascii="Wingdings" w:hAnsi="Wingdings" w:hint="default"/>
+      </w:rPr>
+    </w:lvl>
+    <w:lvl w:ilvl="6" w:tplc="04090001" w:tentative="1">
+      <w:start w:val="1"/>
+      <w:numFmt w:val="bullet"/>
+      <w:lvlText w:val=""/>
+      <w:lvlJc w:val="left"/>
+      <w:pPr>
+        <w:ind w:left="5040" w:hanging="360"/>
+      </w:pPr>
+      <w:rPr>
+        <w:rFonts w:ascii="Symbol" w:hAnsi="Symbol" w:hint="default"/>
+      </w:rPr>
+    </w:lvl>
+    <w:lvl w:ilvl="7" w:tplc="04090003" w:tentative="1">
+      <w:start w:val="1"/>
+      <w:numFmt w:val="bullet"/>
+      <w:lvlText w:val="o"/>
+      <w:lvlJc w:val="left"/>
+      <w:pPr>
+        <w:ind w:left="5760" w:hanging="360"/>
+      </w:pPr>
+      <w:rPr>
+        <w:rFonts w:ascii="Courier New" w:hAnsi="Courier New" w:cs="Courier New" w:hint="default"/>
+      </w:rPr>
+    </w:lvl>
+    <w:lvl w:ilvl="8" w:tplc="04090005" w:tentative="1">
+      <w:start w:val="1"/>
+      <w:numFmt w:val="bullet"/>
+      <w:lvlText w:val=""/>
+      <w:lvlJc w:val="left"/>
+      <w:pPr>
+        <w:ind w:left="6480" w:hanging="360"/>
+      </w:pPr>
+      <w:rPr>
+        <w:rFonts w:ascii="Wingdings" w:hAnsi="Wingdings" w:hint="default"/>
+      </w:rPr>
+    </w:lvl>
+  </w:abstractNum>
+  <w:abstractNum w:abstractNumId="6" w15:restartNumberingAfterBreak="0">
     <w:nsid w:val="1F8E4D92"/>
     <w:multiLevelType w:val="hybridMultilevel"/>
     <w:tmpl w:val="1A6CEE88"/>
@@ -43269,7 +44715,7 @@
       </w:rPr>
     </w:lvl>
   </w:abstractNum>
-  <w:abstractNum w:abstractNumId="6" w15:restartNumberingAfterBreak="0">
+  <w:abstractNum w:abstractNumId="7" w15:restartNumberingAfterBreak="0">
     <w:nsid w:val="20C85563"/>
     <w:multiLevelType w:val="hybridMultilevel"/>
     <w:tmpl w:val="F10A8D70"/>
@@ -43382,7 +44828,7 @@
       </w:rPr>
     </w:lvl>
   </w:abstractNum>
-  <w:abstractNum w:abstractNumId="7" w15:restartNumberingAfterBreak="0">
+  <w:abstractNum w:abstractNumId="8" w15:restartNumberingAfterBreak="0">
     <w:nsid w:val="27AB0B4D"/>
     <w:multiLevelType w:val="hybridMultilevel"/>
     <w:tmpl w:val="8D60FF72"/>
@@ -43495,7 +44941,7 @@
       </w:rPr>
     </w:lvl>
   </w:abstractNum>
-  <w:abstractNum w:abstractNumId="8" w15:restartNumberingAfterBreak="0">
+  <w:abstractNum w:abstractNumId="9" w15:restartNumberingAfterBreak="0">
     <w:nsid w:val="283A650A"/>
     <w:multiLevelType w:val="hybridMultilevel"/>
     <w:tmpl w:val="0BF4CBD6"/>
@@ -43608,7 +45054,7 @@
       </w:rPr>
     </w:lvl>
   </w:abstractNum>
-  <w:abstractNum w:abstractNumId="9" w15:restartNumberingAfterBreak="0">
+  <w:abstractNum w:abstractNumId="10" w15:restartNumberingAfterBreak="0">
     <w:nsid w:val="2C765877"/>
     <w:multiLevelType w:val="hybridMultilevel"/>
     <w:tmpl w:val="3B300B5C"/>
@@ -43721,7 +45167,7 @@
       </w:rPr>
     </w:lvl>
   </w:abstractNum>
-  <w:abstractNum w:abstractNumId="10" w15:restartNumberingAfterBreak="0">
+  <w:abstractNum w:abstractNumId="11" w15:restartNumberingAfterBreak="0">
     <w:nsid w:val="2CD63A2F"/>
     <w:multiLevelType w:val="hybridMultilevel"/>
     <w:tmpl w:val="D8885376"/>
@@ -43834,7 +45280,7 @@
       </w:rPr>
     </w:lvl>
   </w:abstractNum>
-  <w:abstractNum w:abstractNumId="11" w15:restartNumberingAfterBreak="0">
+  <w:abstractNum w:abstractNumId="12" w15:restartNumberingAfterBreak="0">
     <w:nsid w:val="2F0B729E"/>
     <w:multiLevelType w:val="hybridMultilevel"/>
     <w:tmpl w:val="BDE48468"/>
@@ -43947,7 +45393,120 @@
       </w:rPr>
     </w:lvl>
   </w:abstractNum>
-  <w:abstractNum w:abstractNumId="12" w15:restartNumberingAfterBreak="0">
+  <w:abstractNum w:abstractNumId="13" w15:restartNumberingAfterBreak="0">
+    <w:nsid w:val="31EE3698"/>
+    <w:multiLevelType w:val="hybridMultilevel"/>
+    <w:tmpl w:val="4F004578"/>
+    <w:lvl w:ilvl="0" w:tplc="04090001">
+      <w:start w:val="1"/>
+      <w:numFmt w:val="bullet"/>
+      <w:lvlText w:val=""/>
+      <w:lvlJc w:val="left"/>
+      <w:pPr>
+        <w:ind w:left="720" w:hanging="360"/>
+      </w:pPr>
+      <w:rPr>
+        <w:rFonts w:ascii="Symbol" w:hAnsi="Symbol" w:hint="default"/>
+      </w:rPr>
+    </w:lvl>
+    <w:lvl w:ilvl="1" w:tplc="04090003" w:tentative="1">
+      <w:start w:val="1"/>
+      <w:numFmt w:val="bullet"/>
+      <w:lvlText w:val="o"/>
+      <w:lvlJc w:val="left"/>
+      <w:pPr>
+        <w:ind w:left="1440" w:hanging="360"/>
+      </w:pPr>
+      <w:rPr>
+        <w:rFonts w:ascii="Courier New" w:hAnsi="Courier New" w:cs="Courier New" w:hint="default"/>
+      </w:rPr>
+    </w:lvl>
+    <w:lvl w:ilvl="2" w:tplc="04090005" w:tentative="1">
+      <w:start w:val="1"/>
+      <w:numFmt w:val="bullet"/>
+      <w:lvlText w:val=""/>
+      <w:lvlJc w:val="left"/>
+      <w:pPr>
+        <w:ind w:left="2160" w:hanging="360"/>
+      </w:pPr>
+      <w:rPr>
+        <w:rFonts w:ascii="Wingdings" w:hAnsi="Wingdings" w:hint="default"/>
+      </w:rPr>
+    </w:lvl>
+    <w:lvl w:ilvl="3" w:tplc="04090001" w:tentative="1">
+      <w:start w:val="1"/>
+      <w:numFmt w:val="bullet"/>
+      <w:lvlText w:val=""/>
+      <w:lvlJc w:val="left"/>
+      <w:pPr>
+        <w:ind w:left="2880" w:hanging="360"/>
+      </w:pPr>
+      <w:rPr>
+        <w:rFonts w:ascii="Symbol" w:hAnsi="Symbol" w:hint="default"/>
+      </w:rPr>
+    </w:lvl>
+    <w:lvl w:ilvl="4" w:tplc="04090003" w:tentative="1">
+      <w:start w:val="1"/>
+      <w:numFmt w:val="bullet"/>
+      <w:lvlText w:val="o"/>
+      <w:lvlJc w:val="left"/>
+      <w:pPr>
+        <w:ind w:left="3600" w:hanging="360"/>
+      </w:pPr>
+      <w:rPr>
+        <w:rFonts w:ascii="Courier New" w:hAnsi="Courier New" w:cs="Courier New" w:hint="default"/>
+      </w:rPr>
+    </w:lvl>
+    <w:lvl w:ilvl="5" w:tplc="04090005" w:tentative="1">
+      <w:start w:val="1"/>
+      <w:numFmt w:val="bullet"/>
+      <w:lvlText w:val=""/>
+      <w:lvlJc w:val="left"/>
+      <w:pPr>
+        <w:ind w:left="4320" w:hanging="360"/>
+      </w:pPr>
+      <w:rPr>
+        <w:rFonts w:ascii="Wingdings" w:hAnsi="Wingdings" w:hint="default"/>
+      </w:rPr>
+    </w:lvl>
+    <w:lvl w:ilvl="6" w:tplc="04090001" w:tentative="1">
+      <w:start w:val="1"/>
+      <w:numFmt w:val="bullet"/>
+      <w:lvlText w:val=""/>
+      <w:lvlJc w:val="left"/>
+      <w:pPr>
+        <w:ind w:left="5040" w:hanging="360"/>
+      </w:pPr>
+      <w:rPr>
+        <w:rFonts w:ascii="Symbol" w:hAnsi="Symbol" w:hint="default"/>
+      </w:rPr>
+    </w:lvl>
+    <w:lvl w:ilvl="7" w:tplc="04090003" w:tentative="1">
+      <w:start w:val="1"/>
+      <w:numFmt w:val="bullet"/>
+      <w:lvlText w:val="o"/>
+      <w:lvlJc w:val="left"/>
+      <w:pPr>
+        <w:ind w:left="5760" w:hanging="360"/>
+      </w:pPr>
+      <w:rPr>
+        <w:rFonts w:ascii="Courier New" w:hAnsi="Courier New" w:cs="Courier New" w:hint="default"/>
+      </w:rPr>
+    </w:lvl>
+    <w:lvl w:ilvl="8" w:tplc="04090005" w:tentative="1">
+      <w:start w:val="1"/>
+      <w:numFmt w:val="bullet"/>
+      <w:lvlText w:val=""/>
+      <w:lvlJc w:val="left"/>
+      <w:pPr>
+        <w:ind w:left="6480" w:hanging="360"/>
+      </w:pPr>
+      <w:rPr>
+        <w:rFonts w:ascii="Wingdings" w:hAnsi="Wingdings" w:hint="default"/>
+      </w:rPr>
+    </w:lvl>
+  </w:abstractNum>
+  <w:abstractNum w:abstractNumId="14" w15:restartNumberingAfterBreak="0">
     <w:nsid w:val="3326743C"/>
     <w:multiLevelType w:val="hybridMultilevel"/>
     <w:tmpl w:val="DE3C3608"/>
@@ -44060,7 +45619,7 @@
       </w:rPr>
     </w:lvl>
   </w:abstractNum>
-  <w:abstractNum w:abstractNumId="13" w15:restartNumberingAfterBreak="0">
+  <w:abstractNum w:abstractNumId="15" w15:restartNumberingAfterBreak="0">
     <w:nsid w:val="3521744D"/>
     <w:multiLevelType w:val="hybridMultilevel"/>
     <w:tmpl w:val="E146B9E6"/>
@@ -44173,7 +45732,7 @@
       </w:rPr>
     </w:lvl>
   </w:abstractNum>
-  <w:abstractNum w:abstractNumId="14" w15:restartNumberingAfterBreak="0">
+  <w:abstractNum w:abstractNumId="16" w15:restartNumberingAfterBreak="0">
     <w:nsid w:val="36DD782C"/>
     <w:multiLevelType w:val="hybridMultilevel"/>
     <w:tmpl w:val="F3C0CC12"/>
@@ -44286,7 +45845,7 @@
       </w:rPr>
     </w:lvl>
   </w:abstractNum>
-  <w:abstractNum w:abstractNumId="15" w15:restartNumberingAfterBreak="0">
+  <w:abstractNum w:abstractNumId="17" w15:restartNumberingAfterBreak="0">
     <w:nsid w:val="37032AD3"/>
     <w:multiLevelType w:val="hybridMultilevel"/>
     <w:tmpl w:val="3476E454"/>
@@ -44399,7 +45958,7 @@
       </w:rPr>
     </w:lvl>
   </w:abstractNum>
-  <w:abstractNum w:abstractNumId="16" w15:restartNumberingAfterBreak="0">
+  <w:abstractNum w:abstractNumId="18" w15:restartNumberingAfterBreak="0">
     <w:nsid w:val="3BBC5AA8"/>
     <w:multiLevelType w:val="hybridMultilevel"/>
     <w:tmpl w:val="3D5A3900"/>
@@ -44512,7 +46071,7 @@
       </w:rPr>
     </w:lvl>
   </w:abstractNum>
-  <w:abstractNum w:abstractNumId="17" w15:restartNumberingAfterBreak="0">
+  <w:abstractNum w:abstractNumId="19" w15:restartNumberingAfterBreak="0">
     <w:nsid w:val="3D7C0F55"/>
     <w:multiLevelType w:val="hybridMultilevel"/>
     <w:tmpl w:val="D79281F8"/>
@@ -44625,7 +46184,7 @@
       </w:rPr>
     </w:lvl>
   </w:abstractNum>
-  <w:abstractNum w:abstractNumId="18" w15:restartNumberingAfterBreak="0">
+  <w:abstractNum w:abstractNumId="20" w15:restartNumberingAfterBreak="0">
     <w:nsid w:val="46131033"/>
     <w:multiLevelType w:val="hybridMultilevel"/>
     <w:tmpl w:val="4468DD30"/>
@@ -44738,7 +46297,7 @@
       </w:rPr>
     </w:lvl>
   </w:abstractNum>
-  <w:abstractNum w:abstractNumId="19" w15:restartNumberingAfterBreak="0">
+  <w:abstractNum w:abstractNumId="21" w15:restartNumberingAfterBreak="0">
     <w:nsid w:val="479F56EE"/>
     <w:multiLevelType w:val="hybridMultilevel"/>
     <w:tmpl w:val="66A2BC46"/>
@@ -44851,7 +46410,7 @@
       </w:rPr>
     </w:lvl>
   </w:abstractNum>
-  <w:abstractNum w:abstractNumId="20" w15:restartNumberingAfterBreak="0">
+  <w:abstractNum w:abstractNumId="22" w15:restartNumberingAfterBreak="0">
     <w:nsid w:val="48CF6D75"/>
     <w:multiLevelType w:val="hybridMultilevel"/>
     <w:tmpl w:val="01848FE6"/>
@@ -44964,7 +46523,7 @@
       </w:rPr>
     </w:lvl>
   </w:abstractNum>
-  <w:abstractNum w:abstractNumId="21" w15:restartNumberingAfterBreak="0">
+  <w:abstractNum w:abstractNumId="23" w15:restartNumberingAfterBreak="0">
     <w:nsid w:val="51903E34"/>
     <w:multiLevelType w:val="hybridMultilevel"/>
     <w:tmpl w:val="FE2ED058"/>
@@ -45077,7 +46636,7 @@
       </w:rPr>
     </w:lvl>
   </w:abstractNum>
-  <w:abstractNum w:abstractNumId="22" w15:restartNumberingAfterBreak="0">
+  <w:abstractNum w:abstractNumId="24" w15:restartNumberingAfterBreak="0">
     <w:nsid w:val="52030DA8"/>
     <w:multiLevelType w:val="hybridMultilevel"/>
     <w:tmpl w:val="0A8E5C28"/>
@@ -45190,7 +46749,7 @@
       </w:rPr>
     </w:lvl>
   </w:abstractNum>
-  <w:abstractNum w:abstractNumId="23" w15:restartNumberingAfterBreak="0">
+  <w:abstractNum w:abstractNumId="25" w15:restartNumberingAfterBreak="0">
     <w:nsid w:val="55836CC2"/>
     <w:multiLevelType w:val="hybridMultilevel"/>
     <w:tmpl w:val="064616E2"/>
@@ -45303,7 +46862,7 @@
       </w:rPr>
     </w:lvl>
   </w:abstractNum>
-  <w:abstractNum w:abstractNumId="24" w15:restartNumberingAfterBreak="0">
+  <w:abstractNum w:abstractNumId="26" w15:restartNumberingAfterBreak="0">
     <w:nsid w:val="570345A8"/>
     <w:multiLevelType w:val="hybridMultilevel"/>
     <w:tmpl w:val="2090864E"/>
@@ -45416,7 +46975,7 @@
       </w:rPr>
     </w:lvl>
   </w:abstractNum>
-  <w:abstractNum w:abstractNumId="25" w15:restartNumberingAfterBreak="0">
+  <w:abstractNum w:abstractNumId="27" w15:restartNumberingAfterBreak="0">
     <w:nsid w:val="5F0C26B4"/>
     <w:multiLevelType w:val="hybridMultilevel"/>
     <w:tmpl w:val="F97E183C"/>
@@ -45529,7 +47088,7 @@
       </w:rPr>
     </w:lvl>
   </w:abstractNum>
-  <w:abstractNum w:abstractNumId="26" w15:restartNumberingAfterBreak="0">
+  <w:abstractNum w:abstractNumId="28" w15:restartNumberingAfterBreak="0">
     <w:nsid w:val="5FBB63AC"/>
     <w:multiLevelType w:val="hybridMultilevel"/>
     <w:tmpl w:val="2026D394"/>
@@ -45642,7 +47201,7 @@
       </w:rPr>
     </w:lvl>
   </w:abstractNum>
-  <w:abstractNum w:abstractNumId="27" w15:restartNumberingAfterBreak="0">
+  <w:abstractNum w:abstractNumId="29" w15:restartNumberingAfterBreak="0">
     <w:nsid w:val="62C44140"/>
     <w:multiLevelType w:val="hybridMultilevel"/>
     <w:tmpl w:val="FD1E10D0"/>
@@ -45755,7 +47314,120 @@
       </w:rPr>
     </w:lvl>
   </w:abstractNum>
-  <w:abstractNum w:abstractNumId="28" w15:restartNumberingAfterBreak="0">
+  <w:abstractNum w:abstractNumId="30" w15:restartNumberingAfterBreak="0">
+    <w:nsid w:val="64DB01A4"/>
+    <w:multiLevelType w:val="hybridMultilevel"/>
+    <w:tmpl w:val="576AE75A"/>
+    <w:lvl w:ilvl="0" w:tplc="04090001">
+      <w:start w:val="1"/>
+      <w:numFmt w:val="bullet"/>
+      <w:lvlText w:val=""/>
+      <w:lvlJc w:val="left"/>
+      <w:pPr>
+        <w:ind w:left="720" w:hanging="360"/>
+      </w:pPr>
+      <w:rPr>
+        <w:rFonts w:ascii="Symbol" w:hAnsi="Symbol" w:hint="default"/>
+      </w:rPr>
+    </w:lvl>
+    <w:lvl w:ilvl="1" w:tplc="04090003" w:tentative="1">
+      <w:start w:val="1"/>
+      <w:numFmt w:val="bullet"/>
+      <w:lvlText w:val="o"/>
+      <w:lvlJc w:val="left"/>
+      <w:pPr>
+        <w:ind w:left="1440" w:hanging="360"/>
+      </w:pPr>
+      <w:rPr>
+        <w:rFonts w:ascii="Courier New" w:hAnsi="Courier New" w:cs="Courier New" w:hint="default"/>
+      </w:rPr>
+    </w:lvl>
+    <w:lvl w:ilvl="2" w:tplc="04090005" w:tentative="1">
+      <w:start w:val="1"/>
+      <w:numFmt w:val="bullet"/>
+      <w:lvlText w:val=""/>
+      <w:lvlJc w:val="left"/>
+      <w:pPr>
+        <w:ind w:left="2160" w:hanging="360"/>
+      </w:pPr>
+      <w:rPr>
+        <w:rFonts w:ascii="Wingdings" w:hAnsi="Wingdings" w:hint="default"/>
+      </w:rPr>
+    </w:lvl>
+    <w:lvl w:ilvl="3" w:tplc="04090001" w:tentative="1">
+      <w:start w:val="1"/>
+      <w:numFmt w:val="bullet"/>
+      <w:lvlText w:val=""/>
+      <w:lvlJc w:val="left"/>
+      <w:pPr>
+        <w:ind w:left="2880" w:hanging="360"/>
+      </w:pPr>
+      <w:rPr>
+        <w:rFonts w:ascii="Symbol" w:hAnsi="Symbol" w:hint="default"/>
+      </w:rPr>
+    </w:lvl>
+    <w:lvl w:ilvl="4" w:tplc="04090003" w:tentative="1">
+      <w:start w:val="1"/>
+      <w:numFmt w:val="bullet"/>
+      <w:lvlText w:val="o"/>
+      <w:lvlJc w:val="left"/>
+      <w:pPr>
+        <w:ind w:left="3600" w:hanging="360"/>
+      </w:pPr>
+      <w:rPr>
+        <w:rFonts w:ascii="Courier New" w:hAnsi="Courier New" w:cs="Courier New" w:hint="default"/>
+      </w:rPr>
+    </w:lvl>
+    <w:lvl w:ilvl="5" w:tplc="04090005" w:tentative="1">
+      <w:start w:val="1"/>
+      <w:numFmt w:val="bullet"/>
+      <w:lvlText w:val=""/>
+      <w:lvlJc w:val="left"/>
+      <w:pPr>
+        <w:ind w:left="4320" w:hanging="360"/>
+      </w:pPr>
+      <w:rPr>
+        <w:rFonts w:ascii="Wingdings" w:hAnsi="Wingdings" w:hint="default"/>
+      </w:rPr>
+    </w:lvl>
+    <w:lvl w:ilvl="6" w:tplc="04090001" w:tentative="1">
+      <w:start w:val="1"/>
+      <w:numFmt w:val="bullet"/>
+      <w:lvlText w:val=""/>
+      <w:lvlJc w:val="left"/>
+      <w:pPr>
+        <w:ind w:left="5040" w:hanging="360"/>
+      </w:pPr>
+      <w:rPr>
+        <w:rFonts w:ascii="Symbol" w:hAnsi="Symbol" w:hint="default"/>
+      </w:rPr>
+    </w:lvl>
+    <w:lvl w:ilvl="7" w:tplc="04090003" w:tentative="1">
+      <w:start w:val="1"/>
+      <w:numFmt w:val="bullet"/>
+      <w:lvlText w:val="o"/>
+      <w:lvlJc w:val="left"/>
+      <w:pPr>
+        <w:ind w:left="5760" w:hanging="360"/>
+      </w:pPr>
+      <w:rPr>
+        <w:rFonts w:ascii="Courier New" w:hAnsi="Courier New" w:cs="Courier New" w:hint="default"/>
+      </w:rPr>
+    </w:lvl>
+    <w:lvl w:ilvl="8" w:tplc="04090005" w:tentative="1">
+      <w:start w:val="1"/>
+      <w:numFmt w:val="bullet"/>
+      <w:lvlText w:val=""/>
+      <w:lvlJc w:val="left"/>
+      <w:pPr>
+        <w:ind w:left="6480" w:hanging="360"/>
+      </w:pPr>
+      <w:rPr>
+        <w:rFonts w:ascii="Wingdings" w:hAnsi="Wingdings" w:hint="default"/>
+      </w:rPr>
+    </w:lvl>
+  </w:abstractNum>
+  <w:abstractNum w:abstractNumId="31" w15:restartNumberingAfterBreak="0">
     <w:nsid w:val="653B530B"/>
     <w:multiLevelType w:val="hybridMultilevel"/>
     <w:tmpl w:val="46105406"/>
@@ -45841,7 +47513,7 @@
       </w:pPr>
     </w:lvl>
   </w:abstractNum>
-  <w:abstractNum w:abstractNumId="29" w15:restartNumberingAfterBreak="0">
+  <w:abstractNum w:abstractNumId="32" w15:restartNumberingAfterBreak="0">
     <w:nsid w:val="6792239D"/>
     <w:multiLevelType w:val="multilevel"/>
     <w:tmpl w:val="DBFA86CA"/>
@@ -45990,7 +47662,7 @@
       </w:rPr>
     </w:lvl>
   </w:abstractNum>
-  <w:abstractNum w:abstractNumId="30" w15:restartNumberingAfterBreak="0">
+  <w:abstractNum w:abstractNumId="33" w15:restartNumberingAfterBreak="0">
     <w:nsid w:val="7008409B"/>
     <w:multiLevelType w:val="hybridMultilevel"/>
     <w:tmpl w:val="9B9E63B2"/>
@@ -46103,7 +47775,7 @@
       </w:rPr>
     </w:lvl>
   </w:abstractNum>
-  <w:abstractNum w:abstractNumId="31" w15:restartNumberingAfterBreak="0">
+  <w:abstractNum w:abstractNumId="34" w15:restartNumberingAfterBreak="0">
     <w:nsid w:val="75D0728E"/>
     <w:multiLevelType w:val="hybridMultilevel"/>
     <w:tmpl w:val="15EEA380"/>
@@ -46216,7 +47888,7 @@
       </w:rPr>
     </w:lvl>
   </w:abstractNum>
-  <w:abstractNum w:abstractNumId="32" w15:restartNumberingAfterBreak="0">
+  <w:abstractNum w:abstractNumId="35" w15:restartNumberingAfterBreak="0">
     <w:nsid w:val="7B967245"/>
     <w:multiLevelType w:val="hybridMultilevel"/>
     <w:tmpl w:val="39B896D4"/>
@@ -46329,7 +48001,7 @@
       </w:rPr>
     </w:lvl>
   </w:abstractNum>
-  <w:abstractNum w:abstractNumId="33" w15:restartNumberingAfterBreak="0">
+  <w:abstractNum w:abstractNumId="36" w15:restartNumberingAfterBreak="0">
     <w:nsid w:val="7C730E2B"/>
     <w:multiLevelType w:val="hybridMultilevel"/>
     <w:tmpl w:val="843C6D5E"/>
@@ -46442,7 +48114,7 @@
       </w:rPr>
     </w:lvl>
   </w:abstractNum>
-  <w:abstractNum w:abstractNumId="34" w15:restartNumberingAfterBreak="0">
+  <w:abstractNum w:abstractNumId="37" w15:restartNumberingAfterBreak="0">
     <w:nsid w:val="7FCA4E93"/>
     <w:multiLevelType w:val="hybridMultilevel"/>
     <w:tmpl w:val="47A4B498"/>
@@ -46556,109 +48228,118 @@
     </w:lvl>
   </w:abstractNum>
   <w:num w:numId="1" w16cid:durableId="1812097550">
-    <w:abstractNumId w:val="23"/>
+    <w:abstractNumId w:val="25"/>
   </w:num>
   <w:num w:numId="2" w16cid:durableId="2022734359">
     <w:abstractNumId w:val="0"/>
   </w:num>
   <w:num w:numId="3" w16cid:durableId="170461241">
-    <w:abstractNumId w:val="28"/>
+    <w:abstractNumId w:val="31"/>
   </w:num>
   <w:num w:numId="4" w16cid:durableId="1305619541">
     <w:abstractNumId w:val="3"/>
   </w:num>
   <w:num w:numId="5" w16cid:durableId="102379825">
-    <w:abstractNumId w:val="15"/>
+    <w:abstractNumId w:val="17"/>
   </w:num>
   <w:num w:numId="6" w16cid:durableId="944194783">
-    <w:abstractNumId w:val="25"/>
+    <w:abstractNumId w:val="27"/>
   </w:num>
   <w:num w:numId="7" w16cid:durableId="1596863028">
     <w:abstractNumId w:val="4"/>
   </w:num>
   <w:num w:numId="8" w16cid:durableId="1218399670">
-    <w:abstractNumId w:val="9"/>
+    <w:abstractNumId w:val="10"/>
   </w:num>
   <w:num w:numId="9" w16cid:durableId="1628313922">
+    <w:abstractNumId w:val="35"/>
+  </w:num>
+  <w:num w:numId="10" w16cid:durableId="1882671099">
+    <w:abstractNumId w:val="7"/>
+  </w:num>
+  <w:num w:numId="11" w16cid:durableId="1241671449">
+    <w:abstractNumId w:val="34"/>
+  </w:num>
+  <w:num w:numId="12" w16cid:durableId="490022314">
+    <w:abstractNumId w:val="21"/>
+  </w:num>
+  <w:num w:numId="13" w16cid:durableId="1931348338">
+    <w:abstractNumId w:val="29"/>
+  </w:num>
+  <w:num w:numId="14" w16cid:durableId="704596834">
+    <w:abstractNumId w:val="33"/>
+  </w:num>
+  <w:num w:numId="15" w16cid:durableId="1632633868">
+    <w:abstractNumId w:val="23"/>
+  </w:num>
+  <w:num w:numId="16" w16cid:durableId="1781532048">
     <w:abstractNumId w:val="32"/>
   </w:num>
-  <w:num w:numId="10" w16cid:durableId="1882671099">
+  <w:num w:numId="17" w16cid:durableId="1978795226">
+    <w:abstractNumId w:val="8"/>
+  </w:num>
+  <w:num w:numId="18" w16cid:durableId="1676567938">
+    <w:abstractNumId w:val="18"/>
+  </w:num>
+  <w:num w:numId="19" w16cid:durableId="137384585">
+    <w:abstractNumId w:val="26"/>
+  </w:num>
+  <w:num w:numId="20" w16cid:durableId="330137474">
+    <w:abstractNumId w:val="37"/>
+  </w:num>
+  <w:num w:numId="21" w16cid:durableId="251086831">
+    <w:abstractNumId w:val="12"/>
+  </w:num>
+  <w:num w:numId="22" w16cid:durableId="452597946">
+    <w:abstractNumId w:val="36"/>
+  </w:num>
+  <w:num w:numId="23" w16cid:durableId="1060906735">
+    <w:abstractNumId w:val="14"/>
+  </w:num>
+  <w:num w:numId="24" w16cid:durableId="394426702">
     <w:abstractNumId w:val="6"/>
   </w:num>
-  <w:num w:numId="11" w16cid:durableId="1241671449">
-    <w:abstractNumId w:val="31"/>
-  </w:num>
-  <w:num w:numId="12" w16cid:durableId="490022314">
+  <w:num w:numId="25" w16cid:durableId="1598753155">
     <w:abstractNumId w:val="19"/>
-  </w:num>
-  <w:num w:numId="13" w16cid:durableId="1931348338">
-    <w:abstractNumId w:val="27"/>
-  </w:num>
-  <w:num w:numId="14" w16cid:durableId="704596834">
-    <w:abstractNumId w:val="30"/>
-  </w:num>
-  <w:num w:numId="15" w16cid:durableId="1632633868">
-    <w:abstractNumId w:val="21"/>
-  </w:num>
-  <w:num w:numId="16" w16cid:durableId="1781532048">
-    <w:abstractNumId w:val="29"/>
-  </w:num>
-  <w:num w:numId="17" w16cid:durableId="1978795226">
-    <w:abstractNumId w:val="7"/>
-  </w:num>
-  <w:num w:numId="18" w16cid:durableId="1676567938">
-    <w:abstractNumId w:val="16"/>
-  </w:num>
-  <w:num w:numId="19" w16cid:durableId="137384585">
-    <w:abstractNumId w:val="24"/>
-  </w:num>
-  <w:num w:numId="20" w16cid:durableId="330137474">
-    <w:abstractNumId w:val="34"/>
-  </w:num>
-  <w:num w:numId="21" w16cid:durableId="251086831">
-    <w:abstractNumId w:val="11"/>
-  </w:num>
-  <w:num w:numId="22" w16cid:durableId="452597946">
-    <w:abstractNumId w:val="33"/>
-  </w:num>
-  <w:num w:numId="23" w16cid:durableId="1060906735">
-    <w:abstractNumId w:val="12"/>
-  </w:num>
-  <w:num w:numId="24" w16cid:durableId="394426702">
-    <w:abstractNumId w:val="5"/>
-  </w:num>
-  <w:num w:numId="25" w16cid:durableId="1598753155">
-    <w:abstractNumId w:val="17"/>
   </w:num>
   <w:num w:numId="26" w16cid:durableId="438988624">
     <w:abstractNumId w:val="1"/>
   </w:num>
   <w:num w:numId="27" w16cid:durableId="826702937">
-    <w:abstractNumId w:val="18"/>
+    <w:abstractNumId w:val="20"/>
   </w:num>
   <w:num w:numId="28" w16cid:durableId="1339237393">
-    <w:abstractNumId w:val="20"/>
+    <w:abstractNumId w:val="22"/>
   </w:num>
   <w:num w:numId="29" w16cid:durableId="560749697">
     <w:abstractNumId w:val="2"/>
   </w:num>
   <w:num w:numId="30" w16cid:durableId="779959034">
-    <w:abstractNumId w:val="14"/>
+    <w:abstractNumId w:val="16"/>
   </w:num>
   <w:num w:numId="31" w16cid:durableId="147674125">
-    <w:abstractNumId w:val="13"/>
+    <w:abstractNumId w:val="15"/>
   </w:num>
   <w:num w:numId="32" w16cid:durableId="1218736908">
-    <w:abstractNumId w:val="22"/>
+    <w:abstractNumId w:val="24"/>
   </w:num>
   <w:num w:numId="33" w16cid:durableId="1256792213">
-    <w:abstractNumId w:val="8"/>
+    <w:abstractNumId w:val="9"/>
   </w:num>
   <w:num w:numId="34" w16cid:durableId="686441720">
-    <w:abstractNumId w:val="10"/>
+    <w:abstractNumId w:val="11"/>
   </w:num>
   <w:num w:numId="35" w16cid:durableId="95100418">
-    <w:abstractNumId w:val="26"/>
+    <w:abstractNumId w:val="28"/>
+  </w:num>
+  <w:num w:numId="36" w16cid:durableId="415975547">
+    <w:abstractNumId w:val="30"/>
+  </w:num>
+  <w:num w:numId="37" w16cid:durableId="418718492">
+    <w:abstractNumId w:val="5"/>
+  </w:num>
+  <w:num w:numId="38" w16cid:durableId="1481654240">
+    <w:abstractNumId w:val="13"/>
   </w:num>
 </w:numbering>
 </file>

</xml_diff>

<commit_message>
updates out fifo description in dox
</commit_message>
<xml_diff>
--- a/diplomski.docx
+++ b/diplomski.docx
@@ -16791,16 +16791,8 @@
         <w:rPr>
           <w:lang w:val="sr-Cyrl-RS"/>
         </w:rPr>
-        <w:t xml:space="preserve"> проблем са „софтверским уским </w:t>
-      </w:r>
-      <w:proofErr w:type="gramStart"/>
-      <w:r>
-        <w:rPr>
-          <w:lang w:val="sr-Cyrl-RS"/>
-        </w:rPr>
-        <w:t>грлом“</w:t>
-      </w:r>
-      <w:proofErr w:type="gramEnd"/>
+        <w:t xml:space="preserve"> проблем са „софтверским уским грлом“</w:t>
+      </w:r>
       <w:r>
         <w:rPr>
           <w:lang w:val="sr-Cyrl-RS"/>
@@ -19692,7 +19684,6 @@
         </w:rPr>
         <w:t xml:space="preserve">) </w:t>
       </w:r>
-      <w:proofErr w:type="gramStart"/>
       <w:r>
         <w:rPr>
           <w:rFonts w:eastAsia="Times New Roman" w:cs="Times New Roman"/>
@@ -19708,17 +19699,7 @@
           <w:vertAlign w:val="superscript"/>
           <w:lang w:eastAsia="en-GB"/>
         </w:rPr>
-        <w:t>[</w:t>
-      </w:r>
-      <w:proofErr w:type="gramEnd"/>
-      <w:r>
-        <w:rPr>
-          <w:rFonts w:eastAsia="Times New Roman" w:cs="Times New Roman"/>
-          <w:szCs w:val="24"/>
-          <w:vertAlign w:val="superscript"/>
-          <w:lang w:eastAsia="en-GB"/>
-        </w:rPr>
-        <w:t>8]</w:t>
+        <w:t>[8]</w:t>
       </w:r>
       <w:r>
         <w:rPr>
@@ -19840,25 +19821,7 @@
           <w:szCs w:val="24"/>
           <w:lang w:val="en-GB" w:eastAsia="en-GB"/>
         </w:rPr>
-        <w:t xml:space="preserve">equals ABC by storing in the first column of the PROM the </w:t>
-      </w:r>
-      <w:proofErr w:type="gramStart"/>
-      <w:r>
-        <w:rPr>
-          <w:rFonts w:eastAsia="Times New Roman" w:cs="Times New Roman"/>
-          <w:szCs w:val="24"/>
-          <w:lang w:val="en-GB" w:eastAsia="en-GB"/>
-        </w:rPr>
-        <w:t>eight bit</w:t>
-      </w:r>
-      <w:proofErr w:type="gramEnd"/>
-      <w:r>
-        <w:rPr>
-          <w:rFonts w:eastAsia="Times New Roman" w:cs="Times New Roman"/>
-          <w:szCs w:val="24"/>
-          <w:lang w:val="en-GB" w:eastAsia="en-GB"/>
-        </w:rPr>
-        <w:t xml:space="preserve"> word, </w:t>
+        <w:t xml:space="preserve">equals ABC by storing in the first column of the PROM the eight bit word, </w:t>
       </w:r>
     </w:p>
     <w:p>
@@ -20801,23 +20764,13 @@
           <w:lang w:val="en-GB" w:eastAsia="en-GB"/>
         </w:rPr>
       </w:pPr>
-      <w:proofErr w:type="gramStart"/>
       <w:r>
         <w:rPr>
           <w:rFonts w:eastAsia="Times New Roman" w:cs="Times New Roman"/>
           <w:szCs w:val="24"/>
           <w:lang w:val="en-GB" w:eastAsia="en-GB"/>
         </w:rPr>
-        <w:t>So</w:t>
-      </w:r>
-      <w:proofErr w:type="gramEnd"/>
-      <w:r>
-        <w:rPr>
-          <w:rFonts w:eastAsia="Times New Roman" w:cs="Times New Roman"/>
-          <w:szCs w:val="24"/>
-          <w:lang w:val="en-GB" w:eastAsia="en-GB"/>
-        </w:rPr>
-        <w:t xml:space="preserve"> FPGAs are simpler in concept than other PLDs. </w:t>
+        <w:t xml:space="preserve">So FPGAs are simpler in concept than other PLDs. </w:t>
       </w:r>
     </w:p>
     <w:p>
@@ -21064,25 +21017,7 @@
           <w:szCs w:val="24"/>
           <w:lang w:val="en-GB" w:eastAsia="en-GB"/>
         </w:rPr>
-        <w:t xml:space="preserve">ASSP is marketed to multiple customers just as a </w:t>
-      </w:r>
-      <w:proofErr w:type="gramStart"/>
-      <w:r>
-        <w:rPr>
-          <w:rFonts w:eastAsia="Times New Roman" w:cs="Times New Roman"/>
-          <w:szCs w:val="24"/>
-          <w:lang w:val="en-GB" w:eastAsia="en-GB"/>
-        </w:rPr>
-        <w:t>general purpose</w:t>
-      </w:r>
-      <w:proofErr w:type="gramEnd"/>
-      <w:r>
-        <w:rPr>
-          <w:rFonts w:eastAsia="Times New Roman" w:cs="Times New Roman"/>
-          <w:szCs w:val="24"/>
-          <w:lang w:val="en-GB" w:eastAsia="en-GB"/>
-        </w:rPr>
-        <w:t xml:space="preserve"> product </w:t>
+        <w:t xml:space="preserve">ASSP is marketed to multiple customers just as a general purpose product </w:t>
       </w:r>
     </w:p>
     <w:p>
@@ -22591,7 +22526,6 @@
         <w:t>или низови „</w:t>
       </w:r>
       <w:proofErr w:type="spellStart"/>
-      <w:proofErr w:type="gramStart"/>
       <w:r>
         <w:rPr>
           <w:lang w:val="sr-Cyrl-RS"/>
@@ -22614,7 +22548,6 @@
         </w:rPr>
         <w:t>програмабилних</w:t>
       </w:r>
-      <w:proofErr w:type="gramEnd"/>
       <w:r>
         <w:rPr>
           <w:lang w:val="sr-Cyrl-RS"/>
@@ -22657,21 +22590,7 @@
           <w:b/>
         </w:rPr>
         <w:lastRenderedPageBreak/>
-        <w:t xml:space="preserve">Field Programmable Gate Arrays (FPGAs) are semiconductor devices that are based around a matrix of configurable logic blocks (CLBs) connected via programmable interconnects. FPGAs can be reprogrammed to desired application or functionality requirements after </w:t>
-      </w:r>
-      <w:proofErr w:type="gramStart"/>
-      <w:r>
-        <w:rPr>
-          <w:b/>
-        </w:rPr>
-        <w:t>manufacturing[</w:t>
-      </w:r>
-      <w:proofErr w:type="gramEnd"/>
-      <w:r>
-        <w:rPr>
-          <w:b/>
-        </w:rPr>
-        <w:t xml:space="preserve">https://www.xilinx.com/products/silicon-devices/fpga/what-is-an-fpga.html – </w:t>
+        <w:t xml:space="preserve">Field Programmable Gate Arrays (FPGAs) are semiconductor devices that are based around a matrix of configurable logic blocks (CLBs) connected via programmable interconnects. FPGAs can be reprogrammed to desired application or functionality requirements after manufacturing[https://www.xilinx.com/products/silicon-devices/fpga/what-is-an-fpga.html – </w:t>
       </w:r>
       <w:proofErr w:type="spellStart"/>
       <w:r>
@@ -35340,17 +35259,12 @@
               <w:jc w:val="center"/>
             </w:pPr>
             <w:proofErr w:type="spellStart"/>
-            <w:proofErr w:type="gramStart"/>
             <w:r>
               <w:t>rnd</w:t>
             </w:r>
             <w:proofErr w:type="spellEnd"/>
             <w:r>
-              <w:t>(</w:t>
-            </w:r>
-            <w:proofErr w:type="gramEnd"/>
-            <w:r>
-              <w:t>j * Sf)</w:t>
+              <w:t>(j * Sf)</w:t>
             </w:r>
           </w:p>
           <w:p>
@@ -37531,17 +37445,12 @@
               <w:jc w:val="center"/>
             </w:pPr>
             <w:proofErr w:type="spellStart"/>
-            <w:proofErr w:type="gramStart"/>
             <w:r>
               <w:t>rnd</w:t>
             </w:r>
             <w:proofErr w:type="spellEnd"/>
             <w:r>
-              <w:t>(</w:t>
-            </w:r>
-            <w:proofErr w:type="gramEnd"/>
-            <w:r>
-              <w:t>j * Sf)</w:t>
+              <w:t>(j * Sf)</w:t>
             </w:r>
           </w:p>
           <w:p>
@@ -44377,21 +44286,7 @@
         <w:rPr>
           <w:lang w:val="en-US"/>
         </w:rPr>
-        <w:t xml:space="preserve">FIFO – First </w:t>
-      </w:r>
-      <w:proofErr w:type="gramStart"/>
-      <w:r>
-        <w:rPr>
-          <w:lang w:val="en-US"/>
-        </w:rPr>
-        <w:t>In</w:t>
-      </w:r>
-      <w:proofErr w:type="gramEnd"/>
-      <w:r>
-        <w:rPr>
-          <w:lang w:val="en-US"/>
-        </w:rPr>
-        <w:t xml:space="preserve"> First Out</w:t>
+        <w:t>FIFO – First In First Out</w:t>
       </w:r>
       <w:r>
         <w:t xml:space="preserve">) </w:t>
@@ -44770,13 +44665,8 @@
         <w:t>in_dim</w:t>
       </w:r>
       <w:proofErr w:type="spellEnd"/>
-      <w:proofErr w:type="gramStart"/>
-      <w:r>
-        <w:t>) :</w:t>
-      </w:r>
-      <w:proofErr w:type="gramEnd"/>
-      <w:r>
-        <w:t xml:space="preserve"> 0</w:t>
+      <w:r>
+        <w:t>) : 0</w:t>
       </w:r>
     </w:p>
     <w:p>
@@ -44851,80 +44741,58 @@
         <w:rPr>
           <w:vertAlign w:val="subscript"/>
         </w:rPr>
-        <w:t>rez_</w:t>
-      </w:r>
-      <w:proofErr w:type="gramStart"/>
+        <w:t>rez_dim</w:t>
+      </w:r>
+      <w:proofErr w:type="spellEnd"/>
       <w:r>
         <w:rPr>
           <w:vertAlign w:val="subscript"/>
-        </w:rPr>
-        <w:t>dim</w:t>
-      </w:r>
-      <w:proofErr w:type="spellEnd"/>
+          <w:lang w:val="sr-Cyrl-RS"/>
+        </w:rPr>
+        <w:t xml:space="preserve"> </w:t>
+      </w:r>
+      <w:r>
+        <w:t>,</w:t>
+      </w:r>
+      <w:r>
+        <w:rPr>
+          <w:lang w:val="sr-Cyrl-RS"/>
+        </w:rPr>
+        <w:t xml:space="preserve"> Вертикална димензија резултујуће слике</w:t>
+      </w:r>
+    </w:p>
+    <w:p>
+      <w:pPr>
+        <w:rPr>
+          <w:lang w:val="sr-Cyrl-RS"/>
+        </w:rPr>
+      </w:pPr>
+      <w:r>
+        <w:t xml:space="preserve">             </w:t>
+      </w:r>
+      <w:proofErr w:type="spellStart"/>
+      <w:r>
+        <w:t>V</w:t>
+      </w:r>
       <w:r>
         <w:rPr>
           <w:vertAlign w:val="subscript"/>
-          <w:lang w:val="sr-Cyrl-RS"/>
-        </w:rPr>
-        <w:t xml:space="preserve"> </w:t>
-      </w:r>
-      <w:r>
-        <w:t>,</w:t>
-      </w:r>
-      <w:proofErr w:type="gramEnd"/>
-      <w:r>
-        <w:rPr>
-          <w:lang w:val="sr-Cyrl-RS"/>
-        </w:rPr>
-        <w:t xml:space="preserve"> Вертикална димензија резултујуће слике</w:t>
-      </w:r>
-    </w:p>
-    <w:p>
-      <w:pPr>
-        <w:rPr>
-          <w:lang w:val="sr-Cyrl-RS"/>
-        </w:rPr>
-      </w:pPr>
-      <w:r>
-        <w:t xml:space="preserve">             </w:t>
-      </w:r>
-      <w:proofErr w:type="spellStart"/>
-      <w:r>
-        <w:t>V</w:t>
-      </w:r>
+        </w:rPr>
+        <w:t>in_dim</w:t>
+      </w:r>
+      <w:proofErr w:type="spellEnd"/>
       <w:r>
         <w:rPr>
           <w:vertAlign w:val="subscript"/>
-        </w:rPr>
-        <w:t>in_</w:t>
-      </w:r>
-      <w:proofErr w:type="gramStart"/>
+          <w:lang w:val="sr-Cyrl-RS"/>
+        </w:rPr>
+        <w:t xml:space="preserve"> </w:t>
+      </w:r>
       <w:r>
         <w:rPr>
           <w:vertAlign w:val="subscript"/>
         </w:rPr>
-        <w:t>dim</w:t>
-      </w:r>
-      <w:proofErr w:type="spellEnd"/>
-      <w:r>
-        <w:rPr>
-          <w:vertAlign w:val="subscript"/>
-          <w:lang w:val="sr-Cyrl-RS"/>
-        </w:rPr>
-        <w:t xml:space="preserve"> </w:t>
-      </w:r>
-      <w:r>
-        <w:rPr>
-          <w:vertAlign w:val="subscript"/>
-        </w:rPr>
-        <w:t>,</w:t>
-      </w:r>
-      <w:proofErr w:type="gramEnd"/>
-      <w:r>
-        <w:rPr>
-          <w:vertAlign w:val="subscript"/>
-        </w:rPr>
-        <w:t xml:space="preserve"> </w:t>
+        <w:t xml:space="preserve">, </w:t>
       </w:r>
       <w:r>
         <w:rPr>
@@ -46537,7 +46405,63 @@
         <w:rPr>
           <w:lang w:val="sr-Cyrl-RS"/>
         </w:rPr>
-        <w:t xml:space="preserve">Модул у који се уписује </w:t>
+        <w:t xml:space="preserve">Последњи модул у дизајну који комуницира са околином по протоколу усвојеном за комуникацију у дизајну јесте излазни </w:t>
+      </w:r>
+      <w:proofErr w:type="spellStart"/>
+      <w:r>
+        <w:rPr>
+          <w:lang w:val="sr-Cyrl-RS"/>
+        </w:rPr>
+        <w:t>фифо</w:t>
+      </w:r>
+      <w:proofErr w:type="spellEnd"/>
+      <w:r>
+        <w:rPr>
+          <w:lang w:val="sr-Cyrl-RS"/>
+        </w:rPr>
+        <w:t xml:space="preserve"> модул. Излазни </w:t>
+      </w:r>
+      <w:proofErr w:type="spellStart"/>
+      <w:r>
+        <w:rPr>
+          <w:lang w:val="sr-Cyrl-RS"/>
+        </w:rPr>
+        <w:t>фифо</w:t>
+      </w:r>
+      <w:proofErr w:type="spellEnd"/>
+      <w:r>
+        <w:rPr>
+          <w:lang w:val="sr-Cyrl-RS"/>
+        </w:rPr>
+        <w:t xml:space="preserve"> предвиђен је да прима податке са хоризонталног </w:t>
+      </w:r>
+      <w:proofErr w:type="spellStart"/>
+      <w:r>
+        <w:rPr>
+          <w:lang w:val="sr-Cyrl-RS"/>
+        </w:rPr>
+        <w:t>билинеарног</w:t>
+      </w:r>
+      <w:proofErr w:type="spellEnd"/>
+      <w:r>
+        <w:rPr>
+          <w:lang w:val="sr-Cyrl-RS"/>
+        </w:rPr>
+        <w:t xml:space="preserve"> </w:t>
+      </w:r>
+      <w:proofErr w:type="spellStart"/>
+      <w:r>
+        <w:rPr>
+          <w:lang w:val="sr-Cyrl-RS"/>
+        </w:rPr>
+        <w:t>филтра</w:t>
+      </w:r>
+      <w:proofErr w:type="spellEnd"/>
+      <w:r>
+        <w:rPr>
+          <w:lang w:val="sr-Cyrl-RS"/>
+        </w:rPr>
+        <w:t xml:space="preserve"> и то максималан број који може пристићи у једном тренутку, </w:t>
       </w:r>
       <w:r>
         <w:t>G_PH_NUM</w:t>
@@ -46546,7 +46470,7 @@
         <w:rPr>
           <w:lang w:val="sr-Cyrl-RS"/>
         </w:rPr>
-        <w:t xml:space="preserve"> информација истовремено, а чита се једна по једна. Прочитане информације, уколико су ваљане, шаљу се на излазни степен који их прилагођава и </w:t>
+        <w:t xml:space="preserve">, те да их </w:t>
       </w:r>
       <w:proofErr w:type="spellStart"/>
       <w:r>
@@ -46560,16 +46484,56 @@
         <w:rPr>
           <w:lang w:val="sr-Cyrl-RS"/>
         </w:rPr>
-        <w:t xml:space="preserve"> по протоколу који се користи на излазу модула, а</w:t>
-      </w:r>
-      <w:r>
-        <w:t xml:space="preserve"> </w:t>
-      </w:r>
-      <w:r>
-        <w:rPr>
-          <w:lang w:val="sr-Cyrl-RS"/>
-        </w:rPr>
-        <w:t xml:space="preserve">што је Акси </w:t>
+        <w:t xml:space="preserve"> један по један на </w:t>
+      </w:r>
+      <w:proofErr w:type="spellStart"/>
+      <w:r>
+        <w:rPr>
+          <w:lang w:val="sr-Cyrl-RS"/>
+        </w:rPr>
+        <w:t>прилагодни</w:t>
+      </w:r>
+      <w:proofErr w:type="spellEnd"/>
+      <w:r>
+        <w:rPr>
+          <w:lang w:val="sr-Cyrl-RS"/>
+        </w:rPr>
+        <w:t xml:space="preserve"> степен, степен који служи за прилагођење уређаја за </w:t>
+      </w:r>
+      <w:proofErr w:type="spellStart"/>
+      <w:r>
+        <w:rPr>
+          <w:lang w:val="sr-Cyrl-RS"/>
+        </w:rPr>
+        <w:t>промјену</w:t>
+      </w:r>
+      <w:proofErr w:type="spellEnd"/>
+      <w:r>
+        <w:rPr>
+          <w:lang w:val="sr-Cyrl-RS"/>
+        </w:rPr>
+        <w:t xml:space="preserve"> димензије </w:t>
+      </w:r>
+      <w:r>
+        <w:rPr>
+          <w:lang w:val="sr-Cyrl-RS"/>
+        </w:rPr>
+        <w:lastRenderedPageBreak/>
+        <w:t xml:space="preserve">слике на магистралу преко које комуницира са околином (у овом случају на </w:t>
+      </w:r>
+      <w:proofErr w:type="spellStart"/>
+      <w:r>
+        <w:rPr>
+          <w:lang w:val="sr-Cyrl-RS"/>
+        </w:rPr>
+        <w:t>акси</w:t>
+      </w:r>
+      <w:proofErr w:type="spellEnd"/>
+      <w:r>
+        <w:rPr>
+          <w:lang w:val="sr-Cyrl-RS"/>
+        </w:rPr>
+        <w:t xml:space="preserve"> </w:t>
       </w:r>
       <w:proofErr w:type="spellStart"/>
       <w:r>
@@ -46583,7 +46547,143 @@
         <w:rPr>
           <w:lang w:val="sr-Cyrl-RS"/>
         </w:rPr>
-        <w:t xml:space="preserve"> протокол у овом случају.</w:t>
+        <w:t xml:space="preserve"> магистралу). Скица дизајна приказана је на </w:t>
+      </w:r>
+      <w:r>
+        <w:rPr>
+          <w:i/>
+          <w:iCs/>
+          <w:lang w:val="sr-Cyrl-RS"/>
+        </w:rPr>
+        <w:t>Слика 5.23</w:t>
+      </w:r>
+      <w:r>
+        <w:rPr>
+          <w:lang w:val="sr-Cyrl-RS"/>
+        </w:rPr>
+        <w:t xml:space="preserve">. </w:t>
+      </w:r>
+      <w:r>
+        <w:rPr>
+          <w:lang w:val="sr-Cyrl-RS"/>
+        </w:rPr>
+        <w:t xml:space="preserve">Подаци који пристижу уписују се у </w:t>
+      </w:r>
+      <w:proofErr w:type="spellStart"/>
+      <w:r>
+        <w:rPr>
+          <w:lang w:val="sr-Cyrl-RS"/>
+        </w:rPr>
+        <w:t>фифо</w:t>
+      </w:r>
+      <w:proofErr w:type="spellEnd"/>
+      <w:r>
+        <w:rPr>
+          <w:lang w:val="sr-Cyrl-RS"/>
+        </w:rPr>
+        <w:t xml:space="preserve"> модул означен на слици. Подаци из </w:t>
+      </w:r>
+      <w:proofErr w:type="spellStart"/>
+      <w:r>
+        <w:rPr>
+          <w:lang w:val="sr-Cyrl-RS"/>
+        </w:rPr>
+        <w:t>фифа</w:t>
+      </w:r>
+      <w:proofErr w:type="spellEnd"/>
+      <w:r>
+        <w:rPr>
+          <w:lang w:val="sr-Cyrl-RS"/>
+        </w:rPr>
+        <w:t xml:space="preserve"> пристигли у једном такту, </w:t>
+      </w:r>
+      <w:proofErr w:type="spellStart"/>
+      <w:r>
+        <w:rPr>
+          <w:lang w:val="sr-Cyrl-RS"/>
+        </w:rPr>
+        <w:t>исчитавају</w:t>
+      </w:r>
+      <w:proofErr w:type="spellEnd"/>
+      <w:r>
+        <w:rPr>
+          <w:lang w:val="sr-Cyrl-RS"/>
+        </w:rPr>
+        <w:t xml:space="preserve"> се у регистре чији садржај се </w:t>
+      </w:r>
+      <w:proofErr w:type="spellStart"/>
+      <w:r>
+        <w:rPr>
+          <w:lang w:val="sr-Cyrl-RS"/>
+        </w:rPr>
+        <w:t>провјерава</w:t>
+      </w:r>
+      <w:proofErr w:type="spellEnd"/>
+      <w:r>
+        <w:rPr>
+          <w:lang w:val="sr-Cyrl-RS"/>
+        </w:rPr>
+        <w:t xml:space="preserve"> и прослеђује на излазни регистар уколико су подаци ваљани. Када се прочита регистар у ком се налази податак који није </w:t>
+      </w:r>
+      <w:proofErr w:type="spellStart"/>
+      <w:r>
+        <w:rPr>
+          <w:lang w:val="sr-Cyrl-RS"/>
+        </w:rPr>
+        <w:t>вањан</w:t>
+      </w:r>
+      <w:proofErr w:type="spellEnd"/>
+      <w:r>
+        <w:rPr>
+          <w:lang w:val="sr-Cyrl-RS"/>
+        </w:rPr>
+        <w:t xml:space="preserve"> </w:t>
+      </w:r>
+      <w:proofErr w:type="spellStart"/>
+      <w:r>
+        <w:rPr>
+          <w:lang w:val="sr-Cyrl-RS"/>
+        </w:rPr>
+        <w:t>исчитава</w:t>
+      </w:r>
+      <w:proofErr w:type="spellEnd"/>
+      <w:r>
+        <w:rPr>
+          <w:lang w:val="sr-Cyrl-RS"/>
+        </w:rPr>
+        <w:t xml:space="preserve"> се наредни скуп података из </w:t>
+      </w:r>
+      <w:proofErr w:type="spellStart"/>
+      <w:r>
+        <w:rPr>
+          <w:lang w:val="sr-Cyrl-RS"/>
+        </w:rPr>
+        <w:t>фифоа,и</w:t>
+      </w:r>
+      <w:proofErr w:type="spellEnd"/>
+      <w:r>
+        <w:rPr>
+          <w:lang w:val="sr-Cyrl-RS"/>
+        </w:rPr>
+        <w:t xml:space="preserve"> читање регистара креће од почетка (од регистра на слици означеног са </w:t>
+      </w:r>
+      <w:r>
+        <w:rPr>
+          <w:lang w:val="sr-Latn-RS"/>
+        </w:rPr>
+        <w:t>D</w:t>
+      </w:r>
+      <w:r>
+        <w:rPr>
+          <w:lang w:val="sr-Cyrl-BA"/>
+        </w:rPr>
+        <w:t>о</w:t>
+      </w:r>
+      <w:r>
+        <w:rPr>
+          <w:lang w:val="sr-Latn-RS"/>
+        </w:rPr>
+        <w:t xml:space="preserve">). </w:t>
       </w:r>
     </w:p>
     <w:p>
@@ -46595,7 +46695,6 @@
         <w:rPr>
           <w:noProof/>
         </w:rPr>
-        <w:lastRenderedPageBreak/>
         <w:drawing>
           <wp:inline distT="0" distB="0" distL="0" distR="0" wp14:anchorId="05E65A89" wp14:editId="13519EBD">
             <wp:extent cx="3721735" cy="3504847"/>
@@ -46761,11 +46860,26 @@
       </w:r>
     </w:p>
     <w:p>
-      <w:pPr>
-        <w:rPr>
-          <w:lang w:val="sr-Cyrl-RS"/>
-        </w:rPr>
-      </w:pPr>
+      <w:r>
+        <w:rPr>
+          <w:lang w:val="sr-Cyrl-RS"/>
+        </w:rPr>
+        <w:t xml:space="preserve">Прочитане информације, уколико су ваљане, шаљу се на излазни степен који их прилагођава и </w:t>
+      </w:r>
+      <w:proofErr w:type="spellStart"/>
+      <w:r>
+        <w:rPr>
+          <w:lang w:val="sr-Cyrl-RS"/>
+        </w:rPr>
+        <w:t>прослијеђује</w:t>
+      </w:r>
+      <w:proofErr w:type="spellEnd"/>
+      <w:r>
+        <w:rPr>
+          <w:lang w:val="sr-Cyrl-RS"/>
+        </w:rPr>
+        <w:t xml:space="preserve"> даље.</w:t>
+      </w:r>
     </w:p>
     <w:p>
       <w:pPr>

</xml_diff>